<commit_message>
Last Update 1.1 ISA
</commit_message>
<xml_diff>
--- a/Project Report.docx
+++ b/Project Report.docx
@@ -3399,23 +3399,7 @@
           <w:sz w:val="28"/>
           <w:szCs w:val="28"/>
         </w:rPr>
-        <w:t xml:space="preserve">One Hot </w:t>
-      </w:r>
-      <w:r>
-        <w:rPr>
-          <w:rFonts w:asciiTheme="majorHAnsi" w:eastAsia="Proxima Nova" w:hAnsiTheme="majorHAnsi" w:cstheme="majorHAnsi"/>
-          <w:sz w:val="28"/>
-          <w:szCs w:val="28"/>
-        </w:rPr>
-        <w:t>Encoder is used here</w:t>
-      </w:r>
-      <w:r>
-        <w:rPr>
-          <w:rFonts w:asciiTheme="majorHAnsi" w:eastAsia="Proxima Nova" w:hAnsiTheme="majorHAnsi" w:cstheme="majorHAnsi"/>
-          <w:sz w:val="28"/>
-          <w:szCs w:val="28"/>
-        </w:rPr>
-        <w:t xml:space="preserve"> </w:t>
+        <w:t xml:space="preserve">One Hot Encoder is used here </w:t>
       </w:r>
       <w:r>
         <w:rPr>
@@ -4087,13 +4071,7 @@
               <w:rPr>
                 <w:rStyle w:val="ui-provider"/>
               </w:rPr>
-              <w:t>&gt; 0.</w:t>
-            </w:r>
-            <w:r>
-              <w:rPr>
-                <w:rStyle w:val="ui-provider"/>
-              </w:rPr>
-              <w:t>2</w:t>
+              <w:t>&gt; 0.2</w:t>
             </w:r>
           </w:p>
         </w:tc>
@@ -4341,23 +4319,7 @@
                 <w:sz w:val="24"/>
                 <w:szCs w:val="24"/>
               </w:rPr>
-              <w:t xml:space="preserve">(Degree = </w:t>
-            </w:r>
-            <w:r>
-              <w:rPr>
-                <w:rFonts w:asciiTheme="majorHAnsi" w:eastAsia="Proxima Nova" w:hAnsiTheme="majorHAnsi" w:cstheme="majorHAnsi"/>
-                <w:sz w:val="24"/>
-                <w:szCs w:val="24"/>
-              </w:rPr>
-              <w:t>3</w:t>
-            </w:r>
-            <w:r>
-              <w:rPr>
-                <w:rFonts w:asciiTheme="majorHAnsi" w:eastAsia="Proxima Nova" w:hAnsiTheme="majorHAnsi" w:cstheme="majorHAnsi"/>
-                <w:sz w:val="24"/>
-                <w:szCs w:val="24"/>
-              </w:rPr>
-              <w:t>)</w:t>
+              <w:t>(Degree = 3)</w:t>
             </w:r>
           </w:p>
         </w:tc>
@@ -4966,23 +4928,7 @@
                 <w:sz w:val="24"/>
                 <w:szCs w:val="24"/>
               </w:rPr>
-              <w:t xml:space="preserve">(Degree = </w:t>
-            </w:r>
-            <w:r>
-              <w:rPr>
-                <w:rFonts w:asciiTheme="majorHAnsi" w:eastAsia="Proxima Nova" w:hAnsiTheme="majorHAnsi" w:cstheme="majorHAnsi"/>
-                <w:sz w:val="24"/>
-                <w:szCs w:val="24"/>
-              </w:rPr>
-              <w:t>3</w:t>
-            </w:r>
-            <w:r>
-              <w:rPr>
-                <w:rFonts w:asciiTheme="majorHAnsi" w:eastAsia="Proxima Nova" w:hAnsiTheme="majorHAnsi" w:cstheme="majorHAnsi"/>
-                <w:sz w:val="24"/>
-                <w:szCs w:val="24"/>
-              </w:rPr>
-              <w:t>)</w:t>
+              <w:t>(Degree = 3)</w:t>
             </w:r>
           </w:p>
         </w:tc>
@@ -5408,13 +5354,7 @@
                               <w:rPr>
                                 <w:lang w:val="en-US"/>
                               </w:rPr>
-                              <w:t>Correlation &gt; 0.</w:t>
-                            </w:r>
-                            <w:r>
-                              <w:rPr>
-                                <w:lang w:val="en-US"/>
-                              </w:rPr>
-                              <w:t>2</w:t>
+                              <w:t>Correlation &gt; 0.2</w:t>
                             </w:r>
                           </w:p>
                         </w:txbxContent>
@@ -5449,13 +5389,7 @@
                         <w:rPr>
                           <w:lang w:val="en-US"/>
                         </w:rPr>
-                        <w:t>Correlation &gt; 0.</w:t>
-                      </w:r>
-                      <w:r>
-                        <w:rPr>
-                          <w:lang w:val="en-US"/>
-                        </w:rPr>
-                        <w:t>2</w:t>
+                        <w:t>Correlation &gt; 0.2</w:t>
                       </w:r>
                     </w:p>
                   </w:txbxContent>
@@ -5651,23 +5585,7 @@
           <w:sz w:val="28"/>
           <w:szCs w:val="28"/>
         </w:rPr>
-        <w:t xml:space="preserve">Scoring Function: </w:t>
-      </w:r>
-      <w:r>
-        <w:rPr>
-          <w:rFonts w:asciiTheme="majorHAnsi" w:eastAsia="Proxima Nova" w:hAnsiTheme="majorHAnsi" w:cstheme="majorHAnsi"/>
-          <w:sz w:val="28"/>
-          <w:szCs w:val="28"/>
-        </w:rPr>
-        <w:t>neg_mean_squared</w:t>
-      </w:r>
-      <w:r>
-        <w:rPr>
-          <w:rFonts w:asciiTheme="majorHAnsi" w:eastAsia="Proxima Nova" w:hAnsiTheme="majorHAnsi" w:cstheme="majorHAnsi"/>
-          <w:sz w:val="28"/>
-          <w:szCs w:val="28"/>
-        </w:rPr>
-        <w:t>_</w:t>
+        <w:t>Scoring Function: neg_mean_squared_</w:t>
       </w:r>
       <w:r>
         <w:rPr>
@@ -5787,18 +5705,8 @@
           <w:sz w:val="28"/>
           <w:szCs w:val="28"/>
         </w:rPr>
-        <w:t>ram_</w:t>
+        <w:t>ram_gb</w:t>
       </w:r>
-      <w:proofErr w:type="gramStart"/>
-      <w:r>
-        <w:rPr>
-          <w:rFonts w:asciiTheme="majorHAnsi" w:eastAsia="Proxima Nova" w:hAnsiTheme="majorHAnsi" w:cstheme="majorHAnsi"/>
-          <w:sz w:val="28"/>
-          <w:szCs w:val="28"/>
-        </w:rPr>
-        <w:t>gb</w:t>
-      </w:r>
-      <w:proofErr w:type="gramEnd"/>
     </w:p>
     <w:p>
       <w:pPr>
@@ -5929,18 +5837,8 @@
           <w:sz w:val="28"/>
           <w:szCs w:val="28"/>
         </w:rPr>
-        <w:t>weight_</w:t>
+        <w:t>weight_Gaming</w:t>
       </w:r>
-      <w:proofErr w:type="gramStart"/>
-      <w:r>
-        <w:rPr>
-          <w:rFonts w:asciiTheme="majorHAnsi" w:eastAsia="Proxima Nova" w:hAnsiTheme="majorHAnsi" w:cstheme="majorHAnsi"/>
-          <w:sz w:val="28"/>
-          <w:szCs w:val="28"/>
-        </w:rPr>
-        <w:t>Gaming</w:t>
-      </w:r>
-      <w:proofErr w:type="gramEnd"/>
     </w:p>
     <w:p>
       <w:pPr>
@@ -5967,31 +5865,7 @@
           <w:szCs w:val="28"/>
           <w:u w:val="single"/>
         </w:rPr>
-        <w:t xml:space="preserve">Model Evaluation </w:t>
-      </w:r>
-      <w:proofErr w:type="gramStart"/>
-      <w:r>
-        <w:rPr>
-          <w:rFonts w:asciiTheme="majorHAnsi" w:eastAsia="Proxima Nova" w:hAnsiTheme="majorHAnsi" w:cstheme="majorHAnsi"/>
-          <w:b/>
-          <w:bCs/>
-          <w:sz w:val="28"/>
-          <w:szCs w:val="28"/>
-          <w:u w:val="single"/>
-        </w:rPr>
-        <w:t>On</w:t>
-      </w:r>
-      <w:proofErr w:type="gramEnd"/>
-      <w:r>
-        <w:rPr>
-          <w:rFonts w:asciiTheme="majorHAnsi" w:eastAsia="Proxima Nova" w:hAnsiTheme="majorHAnsi" w:cstheme="majorHAnsi"/>
-          <w:b/>
-          <w:bCs/>
-          <w:sz w:val="28"/>
-          <w:szCs w:val="28"/>
-          <w:u w:val="single"/>
-        </w:rPr>
-        <w:t xml:space="preserve"> The Selected Columns:</w:t>
+        <w:t>Model Evaluation On The Selected Columns:</w:t>
       </w:r>
     </w:p>
     <w:p>
@@ -6352,19 +6226,7 @@
               <w:rPr>
                 <w:rStyle w:val="ui-provider"/>
               </w:rPr>
-              <w:t xml:space="preserve">(Degree = </w:t>
-            </w:r>
-            <w:r>
-              <w:rPr>
-                <w:rStyle w:val="ui-provider"/>
-              </w:rPr>
-              <w:t>3</w:t>
-            </w:r>
-            <w:r>
-              <w:rPr>
-                <w:rStyle w:val="ui-provider"/>
-              </w:rPr>
-              <w:t>)</w:t>
+              <w:t>(Degree = 3)</w:t>
             </w:r>
           </w:p>
           <w:p>
@@ -6869,18 +6731,8 @@
           <w:sz w:val="28"/>
           <w:szCs w:val="28"/>
         </w:rPr>
-        <w:t>ram_</w:t>
+        <w:t>ram_gb</w:t>
       </w:r>
-      <w:proofErr w:type="gramStart"/>
-      <w:r>
-        <w:rPr>
-          <w:rFonts w:asciiTheme="majorHAnsi" w:eastAsia="Proxima Nova" w:hAnsiTheme="majorHAnsi" w:cstheme="majorHAnsi"/>
-          <w:sz w:val="28"/>
-          <w:szCs w:val="28"/>
-        </w:rPr>
-        <w:t>gb</w:t>
-      </w:r>
-      <w:proofErr w:type="gramEnd"/>
     </w:p>
     <w:p>
       <w:pPr>
@@ -6989,18 +6841,8 @@
           <w:sz w:val="28"/>
           <w:szCs w:val="28"/>
         </w:rPr>
-        <w:t>weight_</w:t>
+        <w:t>weight_Gaming</w:t>
       </w:r>
-      <w:proofErr w:type="gramStart"/>
-      <w:r>
-        <w:rPr>
-          <w:rFonts w:asciiTheme="majorHAnsi" w:eastAsia="Proxima Nova" w:hAnsiTheme="majorHAnsi" w:cstheme="majorHAnsi"/>
-          <w:sz w:val="28"/>
-          <w:szCs w:val="28"/>
-        </w:rPr>
-        <w:t>Gaming</w:t>
-      </w:r>
-      <w:proofErr w:type="gramEnd"/>
     </w:p>
     <w:p>
       <w:pPr>
@@ -7027,31 +6869,7 @@
           <w:szCs w:val="28"/>
           <w:u w:val="single"/>
         </w:rPr>
-        <w:t xml:space="preserve">Model Evaluation </w:t>
-      </w:r>
-      <w:proofErr w:type="gramStart"/>
-      <w:r>
-        <w:rPr>
-          <w:rFonts w:asciiTheme="majorHAnsi" w:eastAsia="Proxima Nova" w:hAnsiTheme="majorHAnsi" w:cstheme="majorHAnsi"/>
-          <w:b/>
-          <w:bCs/>
-          <w:sz w:val="28"/>
-          <w:szCs w:val="28"/>
-          <w:u w:val="single"/>
-        </w:rPr>
-        <w:t>On</w:t>
-      </w:r>
-      <w:proofErr w:type="gramEnd"/>
-      <w:r>
-        <w:rPr>
-          <w:rFonts w:asciiTheme="majorHAnsi" w:eastAsia="Proxima Nova" w:hAnsiTheme="majorHAnsi" w:cstheme="majorHAnsi"/>
-          <w:b/>
-          <w:bCs/>
-          <w:sz w:val="28"/>
-          <w:szCs w:val="28"/>
-          <w:u w:val="single"/>
-        </w:rPr>
-        <w:t xml:space="preserve"> The Selected Columns:</w:t>
+        <w:t>Model Evaluation On The Selected Columns:</w:t>
       </w:r>
     </w:p>
     <w:p>
@@ -7412,19 +7230,7 @@
               <w:rPr>
                 <w:rStyle w:val="ui-provider"/>
               </w:rPr>
-              <w:t xml:space="preserve">(Degree = </w:t>
-            </w:r>
-            <w:r>
-              <w:rPr>
-                <w:rStyle w:val="ui-provider"/>
-              </w:rPr>
-              <w:t>3</w:t>
-            </w:r>
-            <w:r>
-              <w:rPr>
-                <w:rStyle w:val="ui-provider"/>
-              </w:rPr>
-              <w:t>)</w:t>
+              <w:t>(Degree = 3)</w:t>
             </w:r>
           </w:p>
           <w:p>
@@ -7738,6 +7544,183 @@
           <w:sz w:val="28"/>
           <w:szCs w:val="28"/>
           <w:u w:val="single"/>
+        </w:rPr>
+      </w:pPr>
+      <w:r>
+        <w:rPr>
+          <w:rFonts w:asciiTheme="majorHAnsi" w:eastAsia="Proxima Nova" w:hAnsiTheme="majorHAnsi" w:cstheme="majorHAnsi"/>
+          <w:b/>
+          <w:bCs/>
+          <w:sz w:val="28"/>
+          <w:szCs w:val="28"/>
+          <w:u w:val="single"/>
+        </w:rPr>
+        <w:lastRenderedPageBreak/>
+        <w:t>Conclusion:</w:t>
+      </w:r>
+    </w:p>
+    <w:p>
+      <w:pPr>
+        <w:rPr>
+          <w:rFonts w:asciiTheme="majorHAnsi" w:eastAsia="Proxima Nova" w:hAnsiTheme="majorHAnsi" w:cstheme="majorHAnsi"/>
+          <w:b/>
+          <w:bCs/>
+          <w:sz w:val="28"/>
+          <w:szCs w:val="28"/>
+          <w:u w:val="single"/>
+        </w:rPr>
+      </w:pPr>
+    </w:p>
+    <w:p>
+      <w:pPr>
+        <w:pStyle w:val="ListParagraph"/>
+        <w:numPr>
+          <w:ilvl w:val="0"/>
+          <w:numId w:val="46"/>
+        </w:numPr>
+        <w:rPr>
+          <w:rFonts w:asciiTheme="majorHAnsi" w:eastAsia="Proxima Nova" w:hAnsiTheme="majorHAnsi" w:cstheme="majorHAnsi"/>
+          <w:sz w:val="28"/>
+          <w:szCs w:val="28"/>
+        </w:rPr>
+      </w:pPr>
+      <w:r>
+        <w:rPr>
+          <w:rFonts w:asciiTheme="majorHAnsi" w:eastAsia="Proxima Nova" w:hAnsiTheme="majorHAnsi" w:cstheme="majorHAnsi"/>
+          <w:sz w:val="28"/>
+          <w:szCs w:val="28"/>
+        </w:rPr>
+        <w:t xml:space="preserve">Model with Best Performance: </w:t>
+      </w:r>
+      <w:r>
+        <w:rPr>
+          <w:rFonts w:asciiTheme="majorHAnsi" w:eastAsia="Proxima Nova" w:hAnsiTheme="majorHAnsi" w:cstheme="majorHAnsi"/>
+          <w:sz w:val="28"/>
+          <w:szCs w:val="28"/>
+        </w:rPr>
+        <w:t>Polynomial Regression</w:t>
+      </w:r>
+      <w:r>
+        <w:rPr>
+          <w:rFonts w:asciiTheme="majorHAnsi" w:eastAsia="Proxima Nova" w:hAnsiTheme="majorHAnsi" w:cstheme="majorHAnsi"/>
+          <w:sz w:val="28"/>
+          <w:szCs w:val="28"/>
+        </w:rPr>
+        <w:t xml:space="preserve"> </w:t>
+      </w:r>
+    </w:p>
+    <w:p>
+      <w:pPr>
+        <w:pStyle w:val="ListParagraph"/>
+        <w:numPr>
+          <w:ilvl w:val="0"/>
+          <w:numId w:val="46"/>
+        </w:numPr>
+        <w:rPr>
+          <w:rFonts w:asciiTheme="majorHAnsi" w:eastAsia="Proxima Nova" w:hAnsiTheme="majorHAnsi" w:cstheme="majorHAnsi"/>
+          <w:sz w:val="28"/>
+          <w:szCs w:val="28"/>
+        </w:rPr>
+      </w:pPr>
+      <w:r>
+        <w:rPr>
+          <w:rFonts w:asciiTheme="majorHAnsi" w:eastAsia="Proxima Nova" w:hAnsiTheme="majorHAnsi" w:cstheme="majorHAnsi"/>
+          <w:sz w:val="28"/>
+          <w:szCs w:val="28"/>
+        </w:rPr>
+        <w:t>Feature Selection Technique used with it: Forward Selection (Wrapper Method)</w:t>
+      </w:r>
+    </w:p>
+    <w:p>
+      <w:pPr>
+        <w:pStyle w:val="ListParagraph"/>
+        <w:numPr>
+          <w:ilvl w:val="0"/>
+          <w:numId w:val="46"/>
+        </w:numPr>
+        <w:rPr>
+          <w:rFonts w:asciiTheme="majorHAnsi" w:eastAsia="Proxima Nova" w:hAnsiTheme="majorHAnsi" w:cstheme="majorHAnsi"/>
+          <w:sz w:val="28"/>
+          <w:szCs w:val="28"/>
+        </w:rPr>
+      </w:pPr>
+      <w:r>
+        <w:rPr>
+          <w:rFonts w:asciiTheme="majorHAnsi" w:eastAsia="Proxima Nova" w:hAnsiTheme="majorHAnsi" w:cstheme="majorHAnsi"/>
+          <w:sz w:val="28"/>
+          <w:szCs w:val="28"/>
+        </w:rPr>
+        <w:t xml:space="preserve">Mean Square Error Train: </w:t>
+      </w:r>
+      <w:r>
+        <w:rPr>
+          <w:rFonts w:asciiTheme="majorHAnsi" w:eastAsia="Proxima Nova" w:hAnsiTheme="majorHAnsi" w:cstheme="majorHAnsi"/>
+          <w:sz w:val="28"/>
+          <w:szCs w:val="28"/>
+        </w:rPr>
+        <w:t>0.747782803177376</w:t>
+      </w:r>
+    </w:p>
+    <w:p>
+      <w:pPr>
+        <w:pStyle w:val="ListParagraph"/>
+        <w:numPr>
+          <w:ilvl w:val="0"/>
+          <w:numId w:val="46"/>
+        </w:numPr>
+        <w:rPr>
+          <w:rFonts w:asciiTheme="majorHAnsi" w:eastAsia="Proxima Nova" w:hAnsiTheme="majorHAnsi" w:cstheme="majorHAnsi"/>
+          <w:sz w:val="28"/>
+          <w:szCs w:val="28"/>
+        </w:rPr>
+      </w:pPr>
+      <w:r>
+        <w:rPr>
+          <w:rFonts w:asciiTheme="majorHAnsi" w:eastAsia="Proxima Nova" w:hAnsiTheme="majorHAnsi" w:cstheme="majorHAnsi"/>
+          <w:sz w:val="28"/>
+          <w:szCs w:val="28"/>
+        </w:rPr>
+        <w:t xml:space="preserve">Mean Square Error </w:t>
+      </w:r>
+      <w:r>
+        <w:rPr>
+          <w:rFonts w:asciiTheme="majorHAnsi" w:eastAsia="Proxima Nova" w:hAnsiTheme="majorHAnsi" w:cstheme="majorHAnsi"/>
+          <w:sz w:val="28"/>
+          <w:szCs w:val="28"/>
+        </w:rPr>
+        <w:t>Test</w:t>
+      </w:r>
+      <w:r>
+        <w:rPr>
+          <w:rFonts w:asciiTheme="majorHAnsi" w:eastAsia="Proxima Nova" w:hAnsiTheme="majorHAnsi" w:cstheme="majorHAnsi"/>
+          <w:sz w:val="28"/>
+          <w:szCs w:val="28"/>
+        </w:rPr>
+        <w:t>:</w:t>
+      </w:r>
+      <w:r>
+        <w:rPr>
+          <w:rFonts w:asciiTheme="majorHAnsi" w:eastAsia="Proxima Nova" w:hAnsiTheme="majorHAnsi" w:cstheme="majorHAnsi"/>
+          <w:sz w:val="28"/>
+          <w:szCs w:val="28"/>
+        </w:rPr>
+        <w:t xml:space="preserve"> </w:t>
+      </w:r>
+      <w:r>
+        <w:rPr>
+          <w:rFonts w:asciiTheme="majorHAnsi" w:eastAsia="Proxima Nova" w:hAnsiTheme="majorHAnsi" w:cstheme="majorHAnsi"/>
+          <w:sz w:val="28"/>
+          <w:szCs w:val="28"/>
+        </w:rPr>
+        <w:t>0.653859399732828</w:t>
+      </w:r>
+    </w:p>
+    <w:p>
+      <w:pPr>
+        <w:rPr>
+          <w:rFonts w:asciiTheme="majorHAnsi" w:eastAsia="Proxima Nova" w:hAnsiTheme="majorHAnsi" w:cstheme="majorHAnsi"/>
+          <w:sz w:val="28"/>
+          <w:szCs w:val="28"/>
         </w:rPr>
       </w:pPr>
     </w:p>
@@ -10302,6 +10285,119 @@
     </w:lvl>
   </w:abstractNum>
   <w:abstractNum w:abstractNumId="22" w15:restartNumberingAfterBreak="0">
+    <w:nsid w:val="3C781A16"/>
+    <w:multiLevelType w:val="hybridMultilevel"/>
+    <w:tmpl w:val="D9D2034E"/>
+    <w:lvl w:ilvl="0" w:tplc="04090003">
+      <w:start w:val="1"/>
+      <w:numFmt w:val="bullet"/>
+      <w:lvlText w:val="o"/>
+      <w:lvlJc w:val="left"/>
+      <w:pPr>
+        <w:ind w:left="720" w:hanging="360"/>
+      </w:pPr>
+      <w:rPr>
+        <w:rFonts w:ascii="Courier New" w:hAnsi="Courier New" w:cs="Courier New" w:hint="default"/>
+      </w:rPr>
+    </w:lvl>
+    <w:lvl w:ilvl="1" w:tplc="04090003" w:tentative="1">
+      <w:start w:val="1"/>
+      <w:numFmt w:val="bullet"/>
+      <w:lvlText w:val="o"/>
+      <w:lvlJc w:val="left"/>
+      <w:pPr>
+        <w:ind w:left="1440" w:hanging="360"/>
+      </w:pPr>
+      <w:rPr>
+        <w:rFonts w:ascii="Courier New" w:hAnsi="Courier New" w:cs="Courier New" w:hint="default"/>
+      </w:rPr>
+    </w:lvl>
+    <w:lvl w:ilvl="2" w:tplc="04090005" w:tentative="1">
+      <w:start w:val="1"/>
+      <w:numFmt w:val="bullet"/>
+      <w:lvlText w:val=""/>
+      <w:lvlJc w:val="left"/>
+      <w:pPr>
+        <w:ind w:left="2160" w:hanging="360"/>
+      </w:pPr>
+      <w:rPr>
+        <w:rFonts w:ascii="Wingdings" w:hAnsi="Wingdings" w:hint="default"/>
+      </w:rPr>
+    </w:lvl>
+    <w:lvl w:ilvl="3" w:tplc="04090001" w:tentative="1">
+      <w:start w:val="1"/>
+      <w:numFmt w:val="bullet"/>
+      <w:lvlText w:val=""/>
+      <w:lvlJc w:val="left"/>
+      <w:pPr>
+        <w:ind w:left="2880" w:hanging="360"/>
+      </w:pPr>
+      <w:rPr>
+        <w:rFonts w:ascii="Symbol" w:hAnsi="Symbol" w:hint="default"/>
+      </w:rPr>
+    </w:lvl>
+    <w:lvl w:ilvl="4" w:tplc="04090003" w:tentative="1">
+      <w:start w:val="1"/>
+      <w:numFmt w:val="bullet"/>
+      <w:lvlText w:val="o"/>
+      <w:lvlJc w:val="left"/>
+      <w:pPr>
+        <w:ind w:left="3600" w:hanging="360"/>
+      </w:pPr>
+      <w:rPr>
+        <w:rFonts w:ascii="Courier New" w:hAnsi="Courier New" w:cs="Courier New" w:hint="default"/>
+      </w:rPr>
+    </w:lvl>
+    <w:lvl w:ilvl="5" w:tplc="04090005" w:tentative="1">
+      <w:start w:val="1"/>
+      <w:numFmt w:val="bullet"/>
+      <w:lvlText w:val=""/>
+      <w:lvlJc w:val="left"/>
+      <w:pPr>
+        <w:ind w:left="4320" w:hanging="360"/>
+      </w:pPr>
+      <w:rPr>
+        <w:rFonts w:ascii="Wingdings" w:hAnsi="Wingdings" w:hint="default"/>
+      </w:rPr>
+    </w:lvl>
+    <w:lvl w:ilvl="6" w:tplc="04090001" w:tentative="1">
+      <w:start w:val="1"/>
+      <w:numFmt w:val="bullet"/>
+      <w:lvlText w:val=""/>
+      <w:lvlJc w:val="left"/>
+      <w:pPr>
+        <w:ind w:left="5040" w:hanging="360"/>
+      </w:pPr>
+      <w:rPr>
+        <w:rFonts w:ascii="Symbol" w:hAnsi="Symbol" w:hint="default"/>
+      </w:rPr>
+    </w:lvl>
+    <w:lvl w:ilvl="7" w:tplc="04090003" w:tentative="1">
+      <w:start w:val="1"/>
+      <w:numFmt w:val="bullet"/>
+      <w:lvlText w:val="o"/>
+      <w:lvlJc w:val="left"/>
+      <w:pPr>
+        <w:ind w:left="5760" w:hanging="360"/>
+      </w:pPr>
+      <w:rPr>
+        <w:rFonts w:ascii="Courier New" w:hAnsi="Courier New" w:cs="Courier New" w:hint="default"/>
+      </w:rPr>
+    </w:lvl>
+    <w:lvl w:ilvl="8" w:tplc="04090005" w:tentative="1">
+      <w:start w:val="1"/>
+      <w:numFmt w:val="bullet"/>
+      <w:lvlText w:val=""/>
+      <w:lvlJc w:val="left"/>
+      <w:pPr>
+        <w:ind w:left="6480" w:hanging="360"/>
+      </w:pPr>
+      <w:rPr>
+        <w:rFonts w:ascii="Wingdings" w:hAnsi="Wingdings" w:hint="default"/>
+      </w:rPr>
+    </w:lvl>
+  </w:abstractNum>
+  <w:abstractNum w:abstractNumId="23" w15:restartNumberingAfterBreak="0">
     <w:nsid w:val="3DCE53A6"/>
     <w:multiLevelType w:val="hybridMultilevel"/>
     <w:tmpl w:val="1020DD80"/>
@@ -10414,7 +10510,7 @@
       </w:rPr>
     </w:lvl>
   </w:abstractNum>
-  <w:abstractNum w:abstractNumId="23" w15:restartNumberingAfterBreak="0">
+  <w:abstractNum w:abstractNumId="24" w15:restartNumberingAfterBreak="0">
     <w:nsid w:val="41F47D5E"/>
     <w:multiLevelType w:val="hybridMultilevel"/>
     <w:tmpl w:val="BDF03408"/>
@@ -10527,7 +10623,7 @@
       </w:rPr>
     </w:lvl>
   </w:abstractNum>
-  <w:abstractNum w:abstractNumId="24" w15:restartNumberingAfterBreak="0">
+  <w:abstractNum w:abstractNumId="25" w15:restartNumberingAfterBreak="0">
     <w:nsid w:val="44F814F2"/>
     <w:multiLevelType w:val="multilevel"/>
     <w:tmpl w:val="885A5142"/>
@@ -10640,7 +10736,7 @@
       </w:rPr>
     </w:lvl>
   </w:abstractNum>
-  <w:abstractNum w:abstractNumId="25" w15:restartNumberingAfterBreak="0">
+  <w:abstractNum w:abstractNumId="26" w15:restartNumberingAfterBreak="0">
     <w:nsid w:val="4BDC01F4"/>
     <w:multiLevelType w:val="hybridMultilevel"/>
     <w:tmpl w:val="91C47EEC"/>
@@ -10726,7 +10822,7 @@
       </w:pPr>
     </w:lvl>
   </w:abstractNum>
-  <w:abstractNum w:abstractNumId="26" w15:restartNumberingAfterBreak="0">
+  <w:abstractNum w:abstractNumId="27" w15:restartNumberingAfterBreak="0">
     <w:nsid w:val="4C1916FC"/>
     <w:multiLevelType w:val="hybridMultilevel"/>
     <w:tmpl w:val="FC48DBD8"/>
@@ -10819,7 +10915,7 @@
       </w:pPr>
     </w:lvl>
   </w:abstractNum>
-  <w:abstractNum w:abstractNumId="27" w15:restartNumberingAfterBreak="0">
+  <w:abstractNum w:abstractNumId="28" w15:restartNumberingAfterBreak="0">
     <w:nsid w:val="4D126120"/>
     <w:multiLevelType w:val="hybridMultilevel"/>
     <w:tmpl w:val="C74A0532"/>
@@ -10932,7 +11028,7 @@
       </w:rPr>
     </w:lvl>
   </w:abstractNum>
-  <w:abstractNum w:abstractNumId="28" w15:restartNumberingAfterBreak="0">
+  <w:abstractNum w:abstractNumId="29" w15:restartNumberingAfterBreak="0">
     <w:nsid w:val="50A51369"/>
     <w:multiLevelType w:val="hybridMultilevel"/>
     <w:tmpl w:val="684EEA82"/>
@@ -11044,10 +11140,10 @@
       </w:rPr>
     </w:lvl>
   </w:abstractNum>
-  <w:abstractNum w:abstractNumId="29" w15:restartNumberingAfterBreak="0">
+  <w:abstractNum w:abstractNumId="30" w15:restartNumberingAfterBreak="0">
     <w:nsid w:val="51BA0A65"/>
     <w:multiLevelType w:val="hybridMultilevel"/>
-    <w:tmpl w:val="E79C09EE"/>
+    <w:tmpl w:val="CCF42C4C"/>
     <w:lvl w:ilvl="0" w:tplc="04090003">
       <w:start w:val="1"/>
       <w:numFmt w:val="bullet"/>
@@ -11157,7 +11253,7 @@
       </w:rPr>
     </w:lvl>
   </w:abstractNum>
-  <w:abstractNum w:abstractNumId="30" w15:restartNumberingAfterBreak="0">
+  <w:abstractNum w:abstractNumId="31" w15:restartNumberingAfterBreak="0">
     <w:nsid w:val="5CEA5742"/>
     <w:multiLevelType w:val="hybridMultilevel"/>
     <w:tmpl w:val="A6429B22"/>
@@ -11243,7 +11339,7 @@
       </w:pPr>
     </w:lvl>
   </w:abstractNum>
-  <w:abstractNum w:abstractNumId="31" w15:restartNumberingAfterBreak="0">
+  <w:abstractNum w:abstractNumId="32" w15:restartNumberingAfterBreak="0">
     <w:nsid w:val="5D62446D"/>
     <w:multiLevelType w:val="hybridMultilevel"/>
     <w:tmpl w:val="8FC0585E"/>
@@ -11329,7 +11425,7 @@
       </w:pPr>
     </w:lvl>
   </w:abstractNum>
-  <w:abstractNum w:abstractNumId="32" w15:restartNumberingAfterBreak="0">
+  <w:abstractNum w:abstractNumId="33" w15:restartNumberingAfterBreak="0">
     <w:nsid w:val="5D7E75AE"/>
     <w:multiLevelType w:val="hybridMultilevel"/>
     <w:tmpl w:val="D33E807E"/>
@@ -11442,7 +11538,7 @@
       </w:rPr>
     </w:lvl>
   </w:abstractNum>
-  <w:abstractNum w:abstractNumId="33" w15:restartNumberingAfterBreak="0">
+  <w:abstractNum w:abstractNumId="34" w15:restartNumberingAfterBreak="0">
     <w:nsid w:val="5E1646CD"/>
     <w:multiLevelType w:val="hybridMultilevel"/>
     <w:tmpl w:val="F4F02FF6"/>
@@ -11555,7 +11651,7 @@
       </w:rPr>
     </w:lvl>
   </w:abstractNum>
-  <w:abstractNum w:abstractNumId="34" w15:restartNumberingAfterBreak="0">
+  <w:abstractNum w:abstractNumId="35" w15:restartNumberingAfterBreak="0">
     <w:nsid w:val="5E9E1C8D"/>
     <w:multiLevelType w:val="hybridMultilevel"/>
     <w:tmpl w:val="ECC023C2"/>
@@ -11667,7 +11763,7 @@
       </w:rPr>
     </w:lvl>
   </w:abstractNum>
-  <w:abstractNum w:abstractNumId="35" w15:restartNumberingAfterBreak="0">
+  <w:abstractNum w:abstractNumId="36" w15:restartNumberingAfterBreak="0">
     <w:nsid w:val="5EFB20E2"/>
     <w:multiLevelType w:val="hybridMultilevel"/>
     <w:tmpl w:val="6EE60F38"/>
@@ -11780,7 +11876,7 @@
       </w:rPr>
     </w:lvl>
   </w:abstractNum>
-  <w:abstractNum w:abstractNumId="36" w15:restartNumberingAfterBreak="0">
+  <w:abstractNum w:abstractNumId="37" w15:restartNumberingAfterBreak="0">
     <w:nsid w:val="6291178D"/>
     <w:multiLevelType w:val="hybridMultilevel"/>
     <w:tmpl w:val="805A8920"/>
@@ -11866,7 +11962,7 @@
       </w:pPr>
     </w:lvl>
   </w:abstractNum>
-  <w:abstractNum w:abstractNumId="37" w15:restartNumberingAfterBreak="0">
+  <w:abstractNum w:abstractNumId="38" w15:restartNumberingAfterBreak="0">
     <w:nsid w:val="66AC1CC5"/>
     <w:multiLevelType w:val="hybridMultilevel"/>
     <w:tmpl w:val="B6AECE72"/>
@@ -11978,7 +12074,7 @@
       </w:rPr>
     </w:lvl>
   </w:abstractNum>
-  <w:abstractNum w:abstractNumId="38" w15:restartNumberingAfterBreak="0">
+  <w:abstractNum w:abstractNumId="39" w15:restartNumberingAfterBreak="0">
     <w:nsid w:val="6AAC1945"/>
     <w:multiLevelType w:val="hybridMultilevel"/>
     <w:tmpl w:val="4FE0C4DC"/>
@@ -12090,7 +12186,7 @@
       </w:rPr>
     </w:lvl>
   </w:abstractNum>
-  <w:abstractNum w:abstractNumId="39" w15:restartNumberingAfterBreak="0">
+  <w:abstractNum w:abstractNumId="40" w15:restartNumberingAfterBreak="0">
     <w:nsid w:val="6EA915F6"/>
     <w:multiLevelType w:val="hybridMultilevel"/>
     <w:tmpl w:val="E93A1348"/>
@@ -12176,7 +12272,7 @@
       </w:pPr>
     </w:lvl>
   </w:abstractNum>
-  <w:abstractNum w:abstractNumId="40" w15:restartNumberingAfterBreak="0">
+  <w:abstractNum w:abstractNumId="41" w15:restartNumberingAfterBreak="0">
     <w:nsid w:val="72003FF3"/>
     <w:multiLevelType w:val="hybridMultilevel"/>
     <w:tmpl w:val="A664DAF8"/>
@@ -12289,7 +12385,7 @@
       </w:rPr>
     </w:lvl>
   </w:abstractNum>
-  <w:abstractNum w:abstractNumId="41" w15:restartNumberingAfterBreak="0">
+  <w:abstractNum w:abstractNumId="42" w15:restartNumberingAfterBreak="0">
     <w:nsid w:val="72766748"/>
     <w:multiLevelType w:val="hybridMultilevel"/>
     <w:tmpl w:val="62FCE54E"/>
@@ -12402,7 +12498,7 @@
       </w:rPr>
     </w:lvl>
   </w:abstractNum>
-  <w:abstractNum w:abstractNumId="42" w15:restartNumberingAfterBreak="0">
+  <w:abstractNum w:abstractNumId="43" w15:restartNumberingAfterBreak="0">
     <w:nsid w:val="785478E5"/>
     <w:multiLevelType w:val="hybridMultilevel"/>
     <w:tmpl w:val="7764A3D0"/>
@@ -12515,7 +12611,7 @@
       </w:rPr>
     </w:lvl>
   </w:abstractNum>
-  <w:abstractNum w:abstractNumId="43" w15:restartNumberingAfterBreak="0">
+  <w:abstractNum w:abstractNumId="44" w15:restartNumberingAfterBreak="0">
     <w:nsid w:val="79F16AAC"/>
     <w:multiLevelType w:val="hybridMultilevel"/>
     <w:tmpl w:val="2362C8DE"/>
@@ -12601,7 +12697,7 @@
       </w:pPr>
     </w:lvl>
   </w:abstractNum>
-  <w:abstractNum w:abstractNumId="44" w15:restartNumberingAfterBreak="0">
+  <w:abstractNum w:abstractNumId="45" w15:restartNumberingAfterBreak="0">
     <w:nsid w:val="7B652AEB"/>
     <w:multiLevelType w:val="hybridMultilevel"/>
     <w:tmpl w:val="59DE2254"/>
@@ -12715,16 +12811,16 @@
     </w:lvl>
   </w:abstractNum>
   <w:num w:numId="1" w16cid:durableId="732855848">
-    <w:abstractNumId w:val="24"/>
+    <w:abstractNumId w:val="25"/>
   </w:num>
   <w:num w:numId="2" w16cid:durableId="40639599">
     <w:abstractNumId w:val="9"/>
   </w:num>
   <w:num w:numId="3" w16cid:durableId="1893347767">
-    <w:abstractNumId w:val="41"/>
+    <w:abstractNumId w:val="42"/>
   </w:num>
   <w:num w:numId="4" w16cid:durableId="477889973">
-    <w:abstractNumId w:val="40"/>
+    <w:abstractNumId w:val="41"/>
   </w:num>
   <w:num w:numId="5" w16cid:durableId="588268321">
     <w:abstractNumId w:val="7"/>
@@ -12736,13 +12832,13 @@
     <w:abstractNumId w:val="17"/>
   </w:num>
   <w:num w:numId="8" w16cid:durableId="350302692">
-    <w:abstractNumId w:val="35"/>
+    <w:abstractNumId w:val="36"/>
   </w:num>
   <w:num w:numId="9" w16cid:durableId="412748730">
     <w:abstractNumId w:val="19"/>
   </w:num>
   <w:num w:numId="10" w16cid:durableId="917977157">
-    <w:abstractNumId w:val="36"/>
+    <w:abstractNumId w:val="37"/>
   </w:num>
   <w:num w:numId="11" w16cid:durableId="1652245206">
     <w:abstractNumId w:val="1"/>
@@ -12751,13 +12847,13 @@
     <w:abstractNumId w:val="3"/>
   </w:num>
   <w:num w:numId="13" w16cid:durableId="266280179">
-    <w:abstractNumId w:val="30"/>
+    <w:abstractNumId w:val="31"/>
   </w:num>
   <w:num w:numId="14" w16cid:durableId="277421544">
-    <w:abstractNumId w:val="43"/>
+    <w:abstractNumId w:val="44"/>
   </w:num>
   <w:num w:numId="15" w16cid:durableId="1421870261">
-    <w:abstractNumId w:val="25"/>
+    <w:abstractNumId w:val="26"/>
   </w:num>
   <w:num w:numId="16" w16cid:durableId="1584609534">
     <w:abstractNumId w:val="18"/>
@@ -12766,10 +12862,10 @@
     <w:abstractNumId w:val="6"/>
   </w:num>
   <w:num w:numId="18" w16cid:durableId="365495451">
-    <w:abstractNumId w:val="26"/>
+    <w:abstractNumId w:val="27"/>
   </w:num>
   <w:num w:numId="19" w16cid:durableId="1094597364">
-    <w:abstractNumId w:val="31"/>
+    <w:abstractNumId w:val="32"/>
   </w:num>
   <w:num w:numId="20" w16cid:durableId="1531917148">
     <w:abstractNumId w:val="4"/>
@@ -12778,43 +12874,43 @@
     <w:abstractNumId w:val="15"/>
   </w:num>
   <w:num w:numId="22" w16cid:durableId="36584082">
-    <w:abstractNumId w:val="23"/>
+    <w:abstractNumId w:val="24"/>
   </w:num>
   <w:num w:numId="23" w16cid:durableId="1925185646">
     <w:abstractNumId w:val="13"/>
   </w:num>
   <w:num w:numId="24" w16cid:durableId="774447027">
-    <w:abstractNumId w:val="39"/>
+    <w:abstractNumId w:val="40"/>
   </w:num>
   <w:num w:numId="25" w16cid:durableId="367222616">
     <w:abstractNumId w:val="5"/>
   </w:num>
   <w:num w:numId="26" w16cid:durableId="981738323">
-    <w:abstractNumId w:val="33"/>
+    <w:abstractNumId w:val="34"/>
   </w:num>
   <w:num w:numId="27" w16cid:durableId="1100612323">
-    <w:abstractNumId w:val="32"/>
+    <w:abstractNumId w:val="33"/>
   </w:num>
   <w:num w:numId="28" w16cid:durableId="407583294">
     <w:abstractNumId w:val="11"/>
   </w:num>
   <w:num w:numId="29" w16cid:durableId="1200632347">
-    <w:abstractNumId w:val="44"/>
+    <w:abstractNumId w:val="45"/>
   </w:num>
   <w:num w:numId="30" w16cid:durableId="954480921">
     <w:abstractNumId w:val="14"/>
   </w:num>
   <w:num w:numId="31" w16cid:durableId="131483478">
-    <w:abstractNumId w:val="42"/>
+    <w:abstractNumId w:val="43"/>
   </w:num>
   <w:num w:numId="32" w16cid:durableId="1563367423">
-    <w:abstractNumId w:val="27"/>
+    <w:abstractNumId w:val="28"/>
   </w:num>
   <w:num w:numId="33" w16cid:durableId="1661732297">
     <w:abstractNumId w:val="12"/>
   </w:num>
   <w:num w:numId="34" w16cid:durableId="1982079121">
-    <w:abstractNumId w:val="28"/>
+    <w:abstractNumId w:val="29"/>
   </w:num>
   <w:num w:numId="35" w16cid:durableId="1477066732">
     <w:abstractNumId w:val="0"/>
@@ -12826,7 +12922,7 @@
     <w:abstractNumId w:val="10"/>
   </w:num>
   <w:num w:numId="38" w16cid:durableId="1986473929">
-    <w:abstractNumId w:val="34"/>
+    <w:abstractNumId w:val="35"/>
   </w:num>
   <w:num w:numId="39" w16cid:durableId="978073818">
     <w:abstractNumId w:val="21"/>
@@ -12835,19 +12931,22 @@
     <w:abstractNumId w:val="8"/>
   </w:num>
   <w:num w:numId="41" w16cid:durableId="613293183">
-    <w:abstractNumId w:val="22"/>
+    <w:abstractNumId w:val="23"/>
   </w:num>
   <w:num w:numId="42" w16cid:durableId="1967468752">
-    <w:abstractNumId w:val="38"/>
+    <w:abstractNumId w:val="39"/>
   </w:num>
   <w:num w:numId="43" w16cid:durableId="10425456">
     <w:abstractNumId w:val="20"/>
   </w:num>
   <w:num w:numId="44" w16cid:durableId="1154613663">
-    <w:abstractNumId w:val="37"/>
+    <w:abstractNumId w:val="38"/>
   </w:num>
   <w:num w:numId="45" w16cid:durableId="304505353">
-    <w:abstractNumId w:val="29"/>
+    <w:abstractNumId w:val="30"/>
+  </w:num>
+  <w:num w:numId="46" w16cid:durableId="1346712083">
+    <w:abstractNumId w:val="22"/>
   </w:num>
 </w:numbering>
 </file>
@@ -13344,6 +13443,7 @@
   <w:style w:type="character" w:default="1" w:styleId="DefaultParagraphFont">
     <w:name w:val="Default Paragraph Font"/>
     <w:uiPriority w:val="1"/>
+    <w:semiHidden/>
     <w:unhideWhenUsed/>
   </w:style>
   <w:style w:type="table" w:default="1" w:styleId="TableNormal">
@@ -13946,6 +14046,19 @@
 </file>
 
 <file path=customXml/item3.xml><?xml version="1.0" encoding="utf-8"?>
+<b:Sources xmlns:b="http://schemas.openxmlformats.org/officeDocument/2006/bibliography" xmlns="http://schemas.openxmlformats.org/officeDocument/2006/bibliography" SelectedStyle="\APASixthEditionOfficeOnline.xsl" StyleName="APA" Version="6"/>
+</file>
+
+<file path=customXml/item4.xml><?xml version="1.0" encoding="utf-8"?>
+<?mso-contentType ?>
+<FormTemplates xmlns="http://schemas.microsoft.com/sharepoint/v3/contenttype/forms">
+  <Display>DocumentLibraryForm</Display>
+  <Edit>DocumentLibraryForm</Edit>
+  <New>DocumentLibraryForm</New>
+</FormTemplates>
+</file>
+
+<file path=customXml/item5.xml><?xml version="1.0" encoding="utf-8"?>
 <ct:contentTypeSchema xmlns:ct="http://schemas.microsoft.com/office/2006/metadata/contentType" xmlns:ma="http://schemas.microsoft.com/office/2006/metadata/properties/metaAttributes" ct:_="" ma:_="" ma:contentTypeName="Document" ma:contentTypeID="0x01010028A952F4EF55314D9AABFE0875851F28" ma:contentTypeVersion="12" ma:contentTypeDescription="Create a new document." ma:contentTypeScope="" ma:versionID="4d8213452354e1ee40dd78b36d6a3579">
   <xsd:schema xmlns:xsd="http://www.w3.org/2001/XMLSchema" xmlns:xs="http://www.w3.org/2001/XMLSchema" xmlns:p="http://schemas.microsoft.com/office/2006/metadata/properties" xmlns:ns2="53874e6b-30b7-41f7-a222-5c6baee03bd1" xmlns:ns3="bc176970-9077-4d4c-8038-6e63240bb090" targetNamespace="http://schemas.microsoft.com/office/2006/metadata/properties" ma:root="true" ma:fieldsID="faf26a89485010c35eb2885cb5a7b8c3" ns2:_="" ns3:_="">
     <xsd:import namespace="53874e6b-30b7-41f7-a222-5c6baee03bd1"/>
@@ -14146,19 +14259,6 @@
 </ct:contentTypeSchema>
 </file>
 
-<file path=customXml/item4.xml><?xml version="1.0" encoding="utf-8"?>
-<?mso-contentType ?>
-<FormTemplates xmlns="http://schemas.microsoft.com/sharepoint/v3/contenttype/forms">
-  <Display>DocumentLibraryForm</Display>
-  <Edit>DocumentLibraryForm</Edit>
-  <New>DocumentLibraryForm</New>
-</FormTemplates>
-</file>
-
-<file path=customXml/item5.xml><?xml version="1.0" encoding="utf-8"?>
-<b:Sources xmlns:b="http://schemas.openxmlformats.org/officeDocument/2006/bibliography" xmlns="http://schemas.openxmlformats.org/officeDocument/2006/bibliography" SelectedStyle="\APASixthEditionOfficeOnline.xsl" StyleName="APA" Version="6"/>
-</file>
-
 <file path=customXml/itemProps1.xml><?xml version="1.0" encoding="utf-8"?>
 <ds:datastoreItem xmlns:ds="http://schemas.openxmlformats.org/officeDocument/2006/customXml" ds:itemID="{55AF091B-3C7A-41E3-B477-F2FDAA23CFDA}">
   <ds:schemaRefs>
@@ -14179,6 +14279,22 @@
 </file>
 
 <file path=customXml/itemProps3.xml><?xml version="1.0" encoding="utf-8"?>
+<ds:datastoreItem xmlns:ds="http://schemas.openxmlformats.org/officeDocument/2006/customXml" ds:itemID="{14F18E7F-E1CC-4A0A-9DC8-3A8A6BEF2EAB}">
+  <ds:schemaRefs>
+    <ds:schemaRef ds:uri="http://schemas.openxmlformats.org/officeDocument/2006/bibliography"/>
+  </ds:schemaRefs>
+</ds:datastoreItem>
+</file>
+
+<file path=customXml/itemProps4.xml><?xml version="1.0" encoding="utf-8"?>
+<ds:datastoreItem xmlns:ds="http://schemas.openxmlformats.org/officeDocument/2006/customXml" ds:itemID="{EAC3A834-AB92-4E49-8FCA-5321425E6CC2}">
+  <ds:schemaRefs>
+    <ds:schemaRef ds:uri="http://schemas.microsoft.com/sharepoint/v3/contenttype/forms"/>
+  </ds:schemaRefs>
+</ds:datastoreItem>
+</file>
+
+<file path=customXml/itemProps5.xml><?xml version="1.0" encoding="utf-8"?>
 <ds:datastoreItem xmlns:ds="http://schemas.openxmlformats.org/officeDocument/2006/customXml" ds:itemID="{4282869F-3C14-46F0-948A-EE04AA6D85D3}">
   <ds:schemaRefs>
     <ds:schemaRef ds:uri="http://schemas.microsoft.com/office/2006/metadata/contentType"/>
@@ -14195,20 +14311,4 @@
     <ds:schemaRef ds:uri="http://schemas.microsoft.com/internal/obd"/>
   </ds:schemaRefs>
 </ds:datastoreItem>
-</file>
-
-<file path=customXml/itemProps4.xml><?xml version="1.0" encoding="utf-8"?>
-<ds:datastoreItem xmlns:ds="http://schemas.openxmlformats.org/officeDocument/2006/customXml" ds:itemID="{EAC3A834-AB92-4E49-8FCA-5321425E6CC2}">
-  <ds:schemaRefs>
-    <ds:schemaRef ds:uri="http://schemas.microsoft.com/sharepoint/v3/contenttype/forms"/>
-  </ds:schemaRefs>
-</ds:datastoreItem>
-</file>
-
-<file path=customXml/itemProps5.xml><?xml version="1.0" encoding="utf-8"?>
-<ds:datastoreItem xmlns:ds="http://schemas.openxmlformats.org/officeDocument/2006/customXml" ds:itemID="{14F18E7F-E1CC-4A0A-9DC8-3A8A6BEF2EAB}">
-  <ds:schemaRefs>
-    <ds:schemaRef ds:uri="http://schemas.openxmlformats.org/officeDocument/2006/bibliography"/>
-  </ds:schemaRefs>
-</ds:datastoreItem>
 </file>
</xml_diff>

<commit_message>
word file figure_1 updated
</commit_message>
<xml_diff>
--- a/Project Report.docx
+++ b/Project Report.docx
@@ -1,6 +1,6 @@
 
 <file path=word/document.xml><?xml version="1.0" encoding="utf-8"?>
-<w:document xmlns:wpc="http://schemas.microsoft.com/office/word/2010/wordprocessingCanvas" xmlns:cx="http://schemas.microsoft.com/office/drawing/2014/chartex" xmlns:cx1="http://schemas.microsoft.com/office/drawing/2015/9/8/chartex" xmlns:cx2="http://schemas.microsoft.com/office/drawing/2015/10/21/chartex" xmlns:cx3="http://schemas.microsoft.com/office/drawing/2016/5/9/chartex" xmlns:cx4="http://schemas.microsoft.com/office/drawing/2016/5/10/chartex" xmlns:cx5="http://schemas.microsoft.com/office/drawing/2016/5/11/chartex" xmlns:cx6="http://schemas.microsoft.com/office/drawing/2016/5/12/chartex" xmlns:cx7="http://schemas.microsoft.com/office/drawing/2016/5/13/chartex" xmlns:cx8="http://schemas.microsoft.com/office/drawing/2016/5/14/chartex" xmlns:mc="http://schemas.openxmlformats.org/markup-compatibility/2006" xmlns:aink="http://schemas.microsoft.com/office/drawing/2016/ink" xmlns:am3d="http://schemas.microsoft.com/office/drawing/2017/model3d" xmlns:o="urn:schemas-microsoft-com:office:office" xmlns:oel="http://schemas.microsoft.com/office/2019/extlst" xmlns:r="http://schemas.openxmlformats.org/officeDocument/2006/relationships" xmlns:m="http://schemas.openxmlformats.org/officeDocument/2006/math" xmlns:v="urn:schemas-microsoft-com:vml" xmlns:wp14="http://schemas.microsoft.com/office/word/2010/wordprocessingDrawing" xmlns:wp="http://schemas.openxmlformats.org/drawingml/2006/wordprocessingDrawing" xmlns:w10="urn:schemas-microsoft-com:office:word" xmlns:w="http://schemas.openxmlformats.org/wordprocessingml/2006/main" xmlns:w14="http://schemas.microsoft.com/office/word/2010/wordml" xmlns:w15="http://schemas.microsoft.com/office/word/2012/wordml" xmlns:w16cex="http://schemas.microsoft.com/office/word/2018/wordml/cex" xmlns:w16cid="http://schemas.microsoft.com/office/word/2016/wordml/cid" xmlns:w16="http://schemas.microsoft.com/office/word/2018/wordml" xmlns:w16du="http://schemas.microsoft.com/office/word/2023/wordml/word16du" xmlns:w16sdtdh="http://schemas.microsoft.com/office/word/2020/wordml/sdtdatahash" xmlns:w16se="http://schemas.microsoft.com/office/word/2015/wordml/symex" xmlns:wpg="http://schemas.microsoft.com/office/word/2010/wordprocessingGroup" xmlns:wpi="http://schemas.microsoft.com/office/word/2010/wordprocessingInk" xmlns:wne="http://schemas.microsoft.com/office/word/2006/wordml" xmlns:wps="http://schemas.microsoft.com/office/word/2010/wordprocessingShape" mc:Ignorable="w14 w15 w16se w16cid w16 w16cex w16sdtdh w16du wp14">
+<w:document xmlns:wpc="http://schemas.microsoft.com/office/word/2010/wordprocessingCanvas" xmlns:cx="http://schemas.microsoft.com/office/drawing/2014/chartex" xmlns:cx1="http://schemas.microsoft.com/office/drawing/2015/9/8/chartex" xmlns:cx2="http://schemas.microsoft.com/office/drawing/2015/10/21/chartex" xmlns:cx3="http://schemas.microsoft.com/office/drawing/2016/5/9/chartex" xmlns:cx4="http://schemas.microsoft.com/office/drawing/2016/5/10/chartex" xmlns:cx5="http://schemas.microsoft.com/office/drawing/2016/5/11/chartex" xmlns:cx6="http://schemas.microsoft.com/office/drawing/2016/5/12/chartex" xmlns:cx7="http://schemas.microsoft.com/office/drawing/2016/5/13/chartex" xmlns:cx8="http://schemas.microsoft.com/office/drawing/2016/5/14/chartex" xmlns:mc="http://schemas.openxmlformats.org/markup-compatibility/2006" xmlns:aink="http://schemas.microsoft.com/office/drawing/2016/ink" xmlns:am3d="http://schemas.microsoft.com/office/drawing/2017/model3d" xmlns:o="urn:schemas-microsoft-com:office:office" xmlns:oel="http://schemas.microsoft.com/office/2019/extlst" xmlns:r="http://schemas.openxmlformats.org/officeDocument/2006/relationships" xmlns:m="http://schemas.openxmlformats.org/officeDocument/2006/math" xmlns:v="urn:schemas-microsoft-com:vml" xmlns:wp14="http://schemas.microsoft.com/office/word/2010/wordprocessingDrawing" xmlns:wp="http://schemas.openxmlformats.org/drawingml/2006/wordprocessingDrawing" xmlns:w10="urn:schemas-microsoft-com:office:word" xmlns:w="http://schemas.openxmlformats.org/wordprocessingml/2006/main" xmlns:w14="http://schemas.microsoft.com/office/word/2010/wordml" xmlns:w15="http://schemas.microsoft.com/office/word/2012/wordml" xmlns:w16cex="http://schemas.microsoft.com/office/word/2018/wordml/cex" xmlns:w16cid="http://schemas.microsoft.com/office/word/2016/wordml/cid" xmlns:w16="http://schemas.microsoft.com/office/word/2018/wordml" xmlns:w16sdtdh="http://schemas.microsoft.com/office/word/2020/wordml/sdtdatahash" xmlns:w16se="http://schemas.microsoft.com/office/word/2015/wordml/symex" xmlns:wpg="http://schemas.microsoft.com/office/word/2010/wordprocessingGroup" xmlns:wpi="http://schemas.microsoft.com/office/word/2010/wordprocessingInk" xmlns:wne="http://schemas.microsoft.com/office/word/2006/wordml" xmlns:wps="http://schemas.microsoft.com/office/word/2010/wordprocessingShape" mc:Ignorable="w14 w15 w16se w16cid w16 w16cex w16sdtdh wp14">
   <w:body>
     <w:sdt>
       <w:sdtPr>
@@ -2975,6 +2975,7 @@
           <w:szCs w:val="28"/>
         </w:rPr>
       </w:pPr>
+      <w:proofErr w:type="spellStart"/>
       <w:r>
         <w:rPr>
           <w:rFonts w:asciiTheme="majorHAnsi" w:eastAsia="Proxima Nova" w:hAnsiTheme="majorHAnsi" w:cstheme="majorHAnsi"/>
@@ -2983,6 +2984,7 @@
         </w:rPr>
         <w:t>Processor_Brand</w:t>
       </w:r>
+      <w:proofErr w:type="spellEnd"/>
     </w:p>
     <w:p>
       <w:pPr>
@@ -2997,6 +2999,7 @@
           <w:szCs w:val="28"/>
         </w:rPr>
       </w:pPr>
+      <w:proofErr w:type="spellStart"/>
       <w:r>
         <w:rPr>
           <w:rFonts w:asciiTheme="majorHAnsi" w:eastAsia="Proxima Nova" w:hAnsiTheme="majorHAnsi" w:cstheme="majorHAnsi"/>
@@ -3005,6 +3008,7 @@
         </w:rPr>
         <w:t>Processor_Name</w:t>
       </w:r>
+      <w:proofErr w:type="spellEnd"/>
     </w:p>
     <w:p>
       <w:pPr>
@@ -3019,6 +3023,7 @@
           <w:szCs w:val="28"/>
         </w:rPr>
       </w:pPr>
+      <w:proofErr w:type="spellStart"/>
       <w:r>
         <w:rPr>
           <w:rFonts w:asciiTheme="majorHAnsi" w:eastAsia="Proxima Nova" w:hAnsiTheme="majorHAnsi" w:cstheme="majorHAnsi"/>
@@ -3027,6 +3032,7 @@
         </w:rPr>
         <w:t>Ram_Type</w:t>
       </w:r>
+      <w:proofErr w:type="spellEnd"/>
     </w:p>
     <w:p>
       <w:pPr>
@@ -3215,6 +3221,7 @@
           <w:szCs w:val="28"/>
         </w:rPr>
       </w:pPr>
+      <w:proofErr w:type="spellStart"/>
       <w:r>
         <w:rPr>
           <w:rFonts w:asciiTheme="majorHAnsi" w:eastAsia="Proxima Nova" w:hAnsiTheme="majorHAnsi" w:cstheme="majorHAnsi"/>
@@ -3223,6 +3230,7 @@
         </w:rPr>
         <w:t>Ram_GB</w:t>
       </w:r>
+      <w:proofErr w:type="spellEnd"/>
     </w:p>
     <w:p>
       <w:pPr>
@@ -3281,6 +3289,7 @@
           <w:szCs w:val="28"/>
         </w:rPr>
       </w:pPr>
+      <w:proofErr w:type="spellStart"/>
       <w:r>
         <w:rPr>
           <w:rFonts w:asciiTheme="majorHAnsi" w:eastAsia="Proxima Nova" w:hAnsiTheme="majorHAnsi" w:cstheme="majorHAnsi"/>
@@ -3289,6 +3298,7 @@
         </w:rPr>
         <w:t>Graphic_Card_GB</w:t>
       </w:r>
+      <w:proofErr w:type="spellEnd"/>
     </w:p>
     <w:p>
       <w:pPr>
@@ -3325,6 +3335,7 @@
           <w:szCs w:val="28"/>
         </w:rPr>
       </w:pPr>
+      <w:proofErr w:type="spellStart"/>
       <w:r>
         <w:rPr>
           <w:rFonts w:asciiTheme="majorHAnsi" w:eastAsia="Proxima Nova" w:hAnsiTheme="majorHAnsi" w:cstheme="majorHAnsi"/>
@@ -3333,6 +3344,7 @@
         </w:rPr>
         <w:t>Processor_Gnrtn</w:t>
       </w:r>
+      <w:proofErr w:type="spellEnd"/>
     </w:p>
     <w:p>
       <w:pPr>
@@ -4473,8 +4485,18 @@
                 <w:sz w:val="24"/>
                 <w:szCs w:val="24"/>
               </w:rPr>
-              <w:t>Number of Reviews, MSOffice_Yes</w:t>
+              <w:t xml:space="preserve">Number of Reviews, </w:t>
             </w:r>
+            <w:proofErr w:type="spellStart"/>
+            <w:r>
+              <w:rPr>
+                <w:rFonts w:asciiTheme="majorHAnsi" w:eastAsia="Proxima Nova" w:hAnsiTheme="majorHAnsi" w:cstheme="majorHAnsi"/>
+                <w:sz w:val="24"/>
+                <w:szCs w:val="24"/>
+              </w:rPr>
+              <w:t>MSOffice_Yes</w:t>
+            </w:r>
+            <w:proofErr w:type="spellEnd"/>
           </w:p>
         </w:tc>
         <w:tc>
@@ -4659,8 +4681,18 @@
                 <w:sz w:val="24"/>
                 <w:szCs w:val="24"/>
               </w:rPr>
-              <w:t>Number of Reviews, MSOffice_Yes</w:t>
+              <w:t xml:space="preserve">Number of Reviews, </w:t>
             </w:r>
+            <w:proofErr w:type="spellStart"/>
+            <w:r>
+              <w:rPr>
+                <w:rFonts w:asciiTheme="majorHAnsi" w:eastAsia="Proxima Nova" w:hAnsiTheme="majorHAnsi" w:cstheme="majorHAnsi"/>
+                <w:sz w:val="24"/>
+                <w:szCs w:val="24"/>
+              </w:rPr>
+              <w:t>MSOffice_Yes</w:t>
+            </w:r>
+            <w:proofErr w:type="spellEnd"/>
           </w:p>
         </w:tc>
         <w:tc>
@@ -4877,8 +4909,18 @@
                 <w:sz w:val="24"/>
                 <w:szCs w:val="24"/>
               </w:rPr>
-              <w:t>Number of Reviews, MSOffice_Yes</w:t>
+              <w:t xml:space="preserve">Number of Reviews, </w:t>
             </w:r>
+            <w:proofErr w:type="spellStart"/>
+            <w:r>
+              <w:rPr>
+                <w:rFonts w:asciiTheme="majorHAnsi" w:eastAsia="Proxima Nova" w:hAnsiTheme="majorHAnsi" w:cstheme="majorHAnsi"/>
+                <w:sz w:val="24"/>
+                <w:szCs w:val="24"/>
+              </w:rPr>
+              <w:t>MSOffice_Yes</w:t>
+            </w:r>
+            <w:proofErr w:type="spellEnd"/>
           </w:p>
         </w:tc>
         <w:tc>
@@ -5006,10 +5048,10 @@
         </w:rPr>
         <w:lastRenderedPageBreak/>
         <w:drawing>
-          <wp:inline distT="0" distB="0" distL="0" distR="0" wp14:anchorId="76D39E44" wp14:editId="14709CDD">
-            <wp:extent cx="5326675" cy="3550920"/>
-            <wp:effectExtent l="0" t="0" r="7620" b="0"/>
-            <wp:docPr id="203827989" name="Picture 1" descr="A screenshot of a computer screen&#10;&#10;Description automatically generated"/>
+          <wp:inline distT="0" distB="0" distL="0" distR="0" wp14:anchorId="76D39E44" wp14:editId="706527A7">
+            <wp:extent cx="5333490" cy="2645911"/>
+            <wp:effectExtent l="0" t="0" r="635" b="2540"/>
+            <wp:docPr id="203827989" name="Picture 1"/>
             <wp:cNvGraphicFramePr>
               <a:graphicFrameLocks xmlns:a="http://schemas.openxmlformats.org/drawingml/2006/main" noChangeAspect="1"/>
             </wp:cNvGraphicFramePr>
@@ -5017,11 +5059,11 @@
               <a:graphicData uri="http://schemas.openxmlformats.org/drawingml/2006/picture">
                 <pic:pic xmlns:pic="http://schemas.openxmlformats.org/drawingml/2006/picture">
                   <pic:nvPicPr>
-                    <pic:cNvPr id="203827989" name="Picture 1" descr="A screenshot of a computer screen&#10;&#10;Description automatically generated"/>
+                    <pic:cNvPr id="203827989" name="Picture 1"/>
                     <pic:cNvPicPr/>
                   </pic:nvPicPr>
                   <pic:blipFill>
-                    <a:blip r:embed="rId13">
+                    <a:blip r:embed="rId13" cstate="print">
                       <a:extLst>
                         <a:ext uri="{28A0092B-C50C-407E-A947-70E740481C1C}">
                           <a14:useLocalDpi xmlns:a14="http://schemas.microsoft.com/office/drawing/2010/main" val="0"/>
@@ -5035,7 +5077,7 @@
                   <pic:spPr>
                     <a:xfrm>
                       <a:off x="0" y="0"/>
-                      <a:ext cx="5333490" cy="3555463"/>
+                      <a:ext cx="5333490" cy="2645911"/>
                     </a:xfrm>
                     <a:prstGeom prst="rect">
                       <a:avLst/>
@@ -5465,7 +5507,6 @@
           <w:szCs w:val="28"/>
           <w:u w:val="single"/>
         </w:rPr>
-        <w:lastRenderedPageBreak/>
         <w:t>Wrapper Methods:</w:t>
       </w:r>
     </w:p>
@@ -5541,6 +5582,7 @@
           <w:sz w:val="28"/>
           <w:szCs w:val="28"/>
         </w:rPr>
+        <w:lastRenderedPageBreak/>
         <w:t>Model used for Selection: Linear Regression</w:t>
       </w:r>
     </w:p>
@@ -5557,13 +5599,23 @@
           <w:szCs w:val="28"/>
         </w:rPr>
       </w:pPr>
+      <w:proofErr w:type="spellStart"/>
       <w:r>
         <w:rPr>
           <w:rFonts w:asciiTheme="majorHAnsi" w:eastAsia="Proxima Nova" w:hAnsiTheme="majorHAnsi" w:cstheme="majorHAnsi"/>
           <w:sz w:val="28"/>
           <w:szCs w:val="28"/>
         </w:rPr>
-        <w:t>K_features: Best</w:t>
+        <w:t>K_features</w:t>
+      </w:r>
+      <w:proofErr w:type="spellEnd"/>
+      <w:r>
+        <w:rPr>
+          <w:rFonts w:asciiTheme="majorHAnsi" w:eastAsia="Proxima Nova" w:hAnsiTheme="majorHAnsi" w:cstheme="majorHAnsi"/>
+          <w:sz w:val="28"/>
+          <w:szCs w:val="28"/>
+        </w:rPr>
+        <w:t>: Best</w:t>
       </w:r>
     </w:p>
     <w:p>
@@ -5585,7 +5637,16 @@
           <w:sz w:val="28"/>
           <w:szCs w:val="28"/>
         </w:rPr>
-        <w:t>Scoring Function: neg_mean_squared_</w:t>
+        <w:t xml:space="preserve">Scoring Function: </w:t>
+      </w:r>
+      <w:proofErr w:type="spellStart"/>
+      <w:r>
+        <w:rPr>
+          <w:rFonts w:asciiTheme="majorHAnsi" w:eastAsia="Proxima Nova" w:hAnsiTheme="majorHAnsi" w:cstheme="majorHAnsi"/>
+          <w:sz w:val="28"/>
+          <w:szCs w:val="28"/>
+        </w:rPr>
+        <w:t>neg_mean_squared_</w:t>
       </w:r>
       <w:r>
         <w:rPr>
@@ -5593,7 +5654,16 @@
           <w:sz w:val="28"/>
           <w:szCs w:val="28"/>
         </w:rPr>
-        <w:t>error.</w:t>
+        <w:t>error</w:t>
+      </w:r>
+      <w:proofErr w:type="spellEnd"/>
+      <w:r>
+        <w:rPr>
+          <w:rFonts w:asciiTheme="majorHAnsi" w:eastAsia="Proxima Nova" w:hAnsiTheme="majorHAnsi" w:cstheme="majorHAnsi"/>
+          <w:sz w:val="28"/>
+          <w:szCs w:val="28"/>
+        </w:rPr>
+        <w:t>.</w:t>
       </w:r>
     </w:p>
     <w:p>
@@ -5655,6 +5725,7 @@
           <w:szCs w:val="28"/>
         </w:rPr>
       </w:pPr>
+      <w:proofErr w:type="spellStart"/>
       <w:r>
         <w:rPr>
           <w:rFonts w:asciiTheme="majorHAnsi" w:eastAsia="Proxima Nova" w:hAnsiTheme="majorHAnsi" w:cstheme="majorHAnsi"/>
@@ -5663,6 +5734,7 @@
         </w:rPr>
         <w:t>processor_brand</w:t>
       </w:r>
+      <w:proofErr w:type="spellEnd"/>
     </w:p>
     <w:p>
       <w:pPr>
@@ -5677,6 +5749,7 @@
           <w:szCs w:val="28"/>
         </w:rPr>
       </w:pPr>
+      <w:proofErr w:type="spellStart"/>
       <w:r>
         <w:rPr>
           <w:rFonts w:asciiTheme="majorHAnsi" w:eastAsia="Proxima Nova" w:hAnsiTheme="majorHAnsi" w:cstheme="majorHAnsi"/>
@@ -5685,6 +5758,7 @@
         </w:rPr>
         <w:t>processor_name</w:t>
       </w:r>
+      <w:proofErr w:type="spellEnd"/>
     </w:p>
     <w:p>
       <w:pPr>
@@ -5699,6 +5773,7 @@
           <w:szCs w:val="28"/>
         </w:rPr>
       </w:pPr>
+      <w:proofErr w:type="spellStart"/>
       <w:r>
         <w:rPr>
           <w:rFonts w:asciiTheme="majorHAnsi" w:eastAsia="Proxima Nova" w:hAnsiTheme="majorHAnsi" w:cstheme="majorHAnsi"/>
@@ -5707,6 +5782,7 @@
         </w:rPr>
         <w:t>ram_gb</w:t>
       </w:r>
+      <w:proofErr w:type="spellEnd"/>
     </w:p>
     <w:p>
       <w:pPr>
@@ -5721,6 +5797,7 @@
           <w:szCs w:val="28"/>
         </w:rPr>
       </w:pPr>
+      <w:proofErr w:type="spellStart"/>
       <w:r>
         <w:rPr>
           <w:rFonts w:asciiTheme="majorHAnsi" w:eastAsia="Proxima Nova" w:hAnsiTheme="majorHAnsi" w:cstheme="majorHAnsi"/>
@@ -5729,6 +5806,7 @@
         </w:rPr>
         <w:t>hdd</w:t>
       </w:r>
+      <w:proofErr w:type="spellEnd"/>
     </w:p>
     <w:p>
       <w:pPr>
@@ -5809,6 +5887,7 @@
           <w:szCs w:val="28"/>
         </w:rPr>
       </w:pPr>
+      <w:proofErr w:type="spellStart"/>
       <w:r>
         <w:rPr>
           <w:rFonts w:asciiTheme="majorHAnsi" w:eastAsia="Proxima Nova" w:hAnsiTheme="majorHAnsi" w:cstheme="majorHAnsi"/>
@@ -5817,6 +5896,7 @@
         </w:rPr>
         <w:t>msoffice_Yes</w:t>
       </w:r>
+      <w:proofErr w:type="spellEnd"/>
     </w:p>
     <w:p>
       <w:pPr>
@@ -5831,6 +5911,7 @@
           <w:szCs w:val="28"/>
         </w:rPr>
       </w:pPr>
+      <w:proofErr w:type="spellStart"/>
       <w:r>
         <w:rPr>
           <w:rFonts w:asciiTheme="majorHAnsi" w:eastAsia="Proxima Nova" w:hAnsiTheme="majorHAnsi" w:cstheme="majorHAnsi"/>
@@ -5839,6 +5920,7 @@
         </w:rPr>
         <w:t>weight_Gaming</w:t>
       </w:r>
+      <w:proofErr w:type="spellEnd"/>
     </w:p>
     <w:p>
       <w:pPr>
@@ -5865,7 +5947,31 @@
           <w:szCs w:val="28"/>
           <w:u w:val="single"/>
         </w:rPr>
-        <w:t>Model Evaluation On The Selected Columns:</w:t>
+        <w:t xml:space="preserve">Model Evaluation </w:t>
+      </w:r>
+      <w:proofErr w:type="gramStart"/>
+      <w:r>
+        <w:rPr>
+          <w:rFonts w:asciiTheme="majorHAnsi" w:eastAsia="Proxima Nova" w:hAnsiTheme="majorHAnsi" w:cstheme="majorHAnsi"/>
+          <w:b/>
+          <w:bCs/>
+          <w:sz w:val="28"/>
+          <w:szCs w:val="28"/>
+          <w:u w:val="single"/>
+        </w:rPr>
+        <w:t>On</w:t>
+      </w:r>
+      <w:proofErr w:type="gramEnd"/>
+      <w:r>
+        <w:rPr>
+          <w:rFonts w:asciiTheme="majorHAnsi" w:eastAsia="Proxima Nova" w:hAnsiTheme="majorHAnsi" w:cstheme="majorHAnsi"/>
+          <w:b/>
+          <w:bCs/>
+          <w:sz w:val="28"/>
+          <w:szCs w:val="28"/>
+          <w:u w:val="single"/>
+        </w:rPr>
+        <w:t xml:space="preserve"> The Selected Columns:</w:t>
       </w:r>
     </w:p>
     <w:p>
@@ -6527,7 +6633,6 @@
           <w:szCs w:val="28"/>
           <w:u w:val="single"/>
         </w:rPr>
-        <w:lastRenderedPageBreak/>
         <w:t>Backward Elimination:</w:t>
       </w:r>
     </w:p>
@@ -6591,13 +6696,24 @@
           <w:szCs w:val="28"/>
         </w:rPr>
       </w:pPr>
+      <w:proofErr w:type="spellStart"/>
       <w:r>
         <w:rPr>
           <w:rFonts w:asciiTheme="majorHAnsi" w:eastAsia="Proxima Nova" w:hAnsiTheme="majorHAnsi" w:cstheme="majorHAnsi"/>
           <w:sz w:val="28"/>
           <w:szCs w:val="28"/>
         </w:rPr>
-        <w:t>K_features: Best</w:t>
+        <w:lastRenderedPageBreak/>
+        <w:t>K_features</w:t>
+      </w:r>
+      <w:proofErr w:type="spellEnd"/>
+      <w:r>
+        <w:rPr>
+          <w:rFonts w:asciiTheme="majorHAnsi" w:eastAsia="Proxima Nova" w:hAnsiTheme="majorHAnsi" w:cstheme="majorHAnsi"/>
+          <w:sz w:val="28"/>
+          <w:szCs w:val="28"/>
+        </w:rPr>
+        <w:t>: Best</w:t>
       </w:r>
     </w:p>
     <w:p>
@@ -6619,7 +6735,25 @@
           <w:sz w:val="28"/>
           <w:szCs w:val="28"/>
         </w:rPr>
-        <w:t>Scoring Function: neg_mean_squared_error.</w:t>
+        <w:t xml:space="preserve">Scoring Function: </w:t>
+      </w:r>
+      <w:proofErr w:type="spellStart"/>
+      <w:r>
+        <w:rPr>
+          <w:rFonts w:asciiTheme="majorHAnsi" w:eastAsia="Proxima Nova" w:hAnsiTheme="majorHAnsi" w:cstheme="majorHAnsi"/>
+          <w:sz w:val="28"/>
+          <w:szCs w:val="28"/>
+        </w:rPr>
+        <w:t>neg_mean_squared_error</w:t>
+      </w:r>
+      <w:proofErr w:type="spellEnd"/>
+      <w:r>
+        <w:rPr>
+          <w:rFonts w:asciiTheme="majorHAnsi" w:eastAsia="Proxima Nova" w:hAnsiTheme="majorHAnsi" w:cstheme="majorHAnsi"/>
+          <w:sz w:val="28"/>
+          <w:szCs w:val="28"/>
+        </w:rPr>
+        <w:t>.</w:t>
       </w:r>
     </w:p>
     <w:p>
@@ -6681,6 +6815,7 @@
           <w:szCs w:val="28"/>
         </w:rPr>
       </w:pPr>
+      <w:proofErr w:type="spellStart"/>
       <w:r>
         <w:rPr>
           <w:rFonts w:asciiTheme="majorHAnsi" w:eastAsia="Proxima Nova" w:hAnsiTheme="majorHAnsi" w:cstheme="majorHAnsi"/>
@@ -6689,6 +6824,7 @@
         </w:rPr>
         <w:t>processor_brand</w:t>
       </w:r>
+      <w:proofErr w:type="spellEnd"/>
     </w:p>
     <w:p>
       <w:pPr>
@@ -6703,6 +6839,7 @@
           <w:szCs w:val="28"/>
         </w:rPr>
       </w:pPr>
+      <w:proofErr w:type="spellStart"/>
       <w:r>
         <w:rPr>
           <w:rFonts w:asciiTheme="majorHAnsi" w:eastAsia="Proxima Nova" w:hAnsiTheme="majorHAnsi" w:cstheme="majorHAnsi"/>
@@ -6711,6 +6848,7 @@
         </w:rPr>
         <w:t>processor_name</w:t>
       </w:r>
+      <w:proofErr w:type="spellEnd"/>
     </w:p>
     <w:p>
       <w:pPr>
@@ -6725,6 +6863,7 @@
           <w:szCs w:val="28"/>
         </w:rPr>
       </w:pPr>
+      <w:proofErr w:type="spellStart"/>
       <w:r>
         <w:rPr>
           <w:rFonts w:asciiTheme="majorHAnsi" w:eastAsia="Proxima Nova" w:hAnsiTheme="majorHAnsi" w:cstheme="majorHAnsi"/>
@@ -6733,6 +6872,7 @@
         </w:rPr>
         <w:t>ram_gb</w:t>
       </w:r>
+      <w:proofErr w:type="spellEnd"/>
     </w:p>
     <w:p>
       <w:pPr>
@@ -6747,6 +6887,7 @@
           <w:szCs w:val="28"/>
         </w:rPr>
       </w:pPr>
+      <w:proofErr w:type="spellStart"/>
       <w:r>
         <w:rPr>
           <w:rFonts w:asciiTheme="majorHAnsi" w:eastAsia="Proxima Nova" w:hAnsiTheme="majorHAnsi" w:cstheme="majorHAnsi"/>
@@ -6755,6 +6896,7 @@
         </w:rPr>
         <w:t>hdd</w:t>
       </w:r>
+      <w:proofErr w:type="spellEnd"/>
     </w:p>
     <w:p>
       <w:pPr>
@@ -6813,6 +6955,7 @@
           <w:szCs w:val="28"/>
         </w:rPr>
       </w:pPr>
+      <w:proofErr w:type="spellStart"/>
       <w:r>
         <w:rPr>
           <w:rFonts w:asciiTheme="majorHAnsi" w:eastAsia="Proxima Nova" w:hAnsiTheme="majorHAnsi" w:cstheme="majorHAnsi"/>
@@ -6821,6 +6964,7 @@
         </w:rPr>
         <w:t>msoffice_Yes</w:t>
       </w:r>
+      <w:proofErr w:type="spellEnd"/>
     </w:p>
     <w:p>
       <w:pPr>
@@ -6835,6 +6979,7 @@
           <w:szCs w:val="28"/>
         </w:rPr>
       </w:pPr>
+      <w:proofErr w:type="spellStart"/>
       <w:r>
         <w:rPr>
           <w:rFonts w:asciiTheme="majorHAnsi" w:eastAsia="Proxima Nova" w:hAnsiTheme="majorHAnsi" w:cstheme="majorHAnsi"/>
@@ -6843,6 +6988,7 @@
         </w:rPr>
         <w:t>weight_Gaming</w:t>
       </w:r>
+      <w:proofErr w:type="spellEnd"/>
     </w:p>
     <w:p>
       <w:pPr>
@@ -6869,7 +7015,31 @@
           <w:szCs w:val="28"/>
           <w:u w:val="single"/>
         </w:rPr>
-        <w:t>Model Evaluation On The Selected Columns:</w:t>
+        <w:t xml:space="preserve">Model Evaluation </w:t>
+      </w:r>
+      <w:proofErr w:type="gramStart"/>
+      <w:r>
+        <w:rPr>
+          <w:rFonts w:asciiTheme="majorHAnsi" w:eastAsia="Proxima Nova" w:hAnsiTheme="majorHAnsi" w:cstheme="majorHAnsi"/>
+          <w:b/>
+          <w:bCs/>
+          <w:sz w:val="28"/>
+          <w:szCs w:val="28"/>
+          <w:u w:val="single"/>
+        </w:rPr>
+        <w:t>On</w:t>
+      </w:r>
+      <w:proofErr w:type="gramEnd"/>
+      <w:r>
+        <w:rPr>
+          <w:rFonts w:asciiTheme="majorHAnsi" w:eastAsia="Proxima Nova" w:hAnsiTheme="majorHAnsi" w:cstheme="majorHAnsi"/>
+          <w:b/>
+          <w:bCs/>
+          <w:sz w:val="28"/>
+          <w:szCs w:val="28"/>
+          <w:u w:val="single"/>
+        </w:rPr>
+        <w:t xml:space="preserve"> The Selected Columns:</w:t>
       </w:r>
     </w:p>
     <w:p>
@@ -7555,7 +7725,6 @@
           <w:szCs w:val="28"/>
           <w:u w:val="single"/>
         </w:rPr>
-        <w:lastRenderedPageBreak/>
         <w:t>Conclusion:</w:t>
       </w:r>
     </w:p>
@@ -7590,23 +7759,7 @@
           <w:sz w:val="28"/>
           <w:szCs w:val="28"/>
         </w:rPr>
-        <w:t xml:space="preserve">Model with Best Performance: </w:t>
-      </w:r>
-      <w:r>
-        <w:rPr>
-          <w:rFonts w:asciiTheme="majorHAnsi" w:eastAsia="Proxima Nova" w:hAnsiTheme="majorHAnsi" w:cstheme="majorHAnsi"/>
-          <w:sz w:val="28"/>
-          <w:szCs w:val="28"/>
-        </w:rPr>
-        <w:t>Polynomial Regression</w:t>
-      </w:r>
-      <w:r>
-        <w:rPr>
-          <w:rFonts w:asciiTheme="majorHAnsi" w:eastAsia="Proxima Nova" w:hAnsiTheme="majorHAnsi" w:cstheme="majorHAnsi"/>
-          <w:sz w:val="28"/>
-          <w:szCs w:val="28"/>
-        </w:rPr>
-        <w:t xml:space="preserve"> </w:t>
+        <w:t xml:space="preserve">Model with Best Performance: Polynomial Regression </w:t>
       </w:r>
     </w:p>
     <w:p>
@@ -7628,6 +7781,7 @@
           <w:sz w:val="28"/>
           <w:szCs w:val="28"/>
         </w:rPr>
+        <w:lastRenderedPageBreak/>
         <w:t>Feature Selection Technique used with it: Forward Selection (Wrapper Method)</w:t>
       </w:r>
     </w:p>
@@ -7680,31 +7834,7 @@
           <w:sz w:val="28"/>
           <w:szCs w:val="28"/>
         </w:rPr>
-        <w:t xml:space="preserve">Mean Square Error </w:t>
-      </w:r>
-      <w:r>
-        <w:rPr>
-          <w:rFonts w:asciiTheme="majorHAnsi" w:eastAsia="Proxima Nova" w:hAnsiTheme="majorHAnsi" w:cstheme="majorHAnsi"/>
-          <w:sz w:val="28"/>
-          <w:szCs w:val="28"/>
-        </w:rPr>
-        <w:t>Test</w:t>
-      </w:r>
-      <w:r>
-        <w:rPr>
-          <w:rFonts w:asciiTheme="majorHAnsi" w:eastAsia="Proxima Nova" w:hAnsiTheme="majorHAnsi" w:cstheme="majorHAnsi"/>
-          <w:sz w:val="28"/>
-          <w:szCs w:val="28"/>
-        </w:rPr>
-        <w:t>:</w:t>
-      </w:r>
-      <w:r>
-        <w:rPr>
-          <w:rFonts w:asciiTheme="majorHAnsi" w:eastAsia="Proxima Nova" w:hAnsiTheme="majorHAnsi" w:cstheme="majorHAnsi"/>
-          <w:sz w:val="28"/>
-          <w:szCs w:val="28"/>
-        </w:rPr>
-        <w:t xml:space="preserve"> </w:t>
+        <w:t xml:space="preserve">Mean Square Error Test: </w:t>
       </w:r>
       <w:r>
         <w:rPr>
@@ -7792,7 +7922,7 @@
 </file>
 
 <file path=word/endnotes.xml><?xml version="1.0" encoding="utf-8"?>
-<w:endnotes xmlns:wpc="http://schemas.microsoft.com/office/word/2010/wordprocessingCanvas" xmlns:cx="http://schemas.microsoft.com/office/drawing/2014/chartex" xmlns:cx1="http://schemas.microsoft.com/office/drawing/2015/9/8/chartex" xmlns:cx2="http://schemas.microsoft.com/office/drawing/2015/10/21/chartex" xmlns:cx3="http://schemas.microsoft.com/office/drawing/2016/5/9/chartex" xmlns:cx4="http://schemas.microsoft.com/office/drawing/2016/5/10/chartex" xmlns:cx5="http://schemas.microsoft.com/office/drawing/2016/5/11/chartex" xmlns:cx6="http://schemas.microsoft.com/office/drawing/2016/5/12/chartex" xmlns:cx7="http://schemas.microsoft.com/office/drawing/2016/5/13/chartex" xmlns:cx8="http://schemas.microsoft.com/office/drawing/2016/5/14/chartex" xmlns:mc="http://schemas.openxmlformats.org/markup-compatibility/2006" xmlns:aink="http://schemas.microsoft.com/office/drawing/2016/ink" xmlns:am3d="http://schemas.microsoft.com/office/drawing/2017/model3d" xmlns:o="urn:schemas-microsoft-com:office:office" xmlns:oel="http://schemas.microsoft.com/office/2019/extlst" xmlns:r="http://schemas.openxmlformats.org/officeDocument/2006/relationships" xmlns:m="http://schemas.openxmlformats.org/officeDocument/2006/math" xmlns:v="urn:schemas-microsoft-com:vml" xmlns:wp14="http://schemas.microsoft.com/office/word/2010/wordprocessingDrawing" xmlns:wp="http://schemas.openxmlformats.org/drawingml/2006/wordprocessingDrawing" xmlns:w10="urn:schemas-microsoft-com:office:word" xmlns:w="http://schemas.openxmlformats.org/wordprocessingml/2006/main" xmlns:w14="http://schemas.microsoft.com/office/word/2010/wordml" xmlns:w15="http://schemas.microsoft.com/office/word/2012/wordml" xmlns:w16cex="http://schemas.microsoft.com/office/word/2018/wordml/cex" xmlns:w16cid="http://schemas.microsoft.com/office/word/2016/wordml/cid" xmlns:w16="http://schemas.microsoft.com/office/word/2018/wordml" xmlns:w16du="http://schemas.microsoft.com/office/word/2023/wordml/word16du" xmlns:w16sdtdh="http://schemas.microsoft.com/office/word/2020/wordml/sdtdatahash" xmlns:w16se="http://schemas.microsoft.com/office/word/2015/wordml/symex" xmlns:wpg="http://schemas.microsoft.com/office/word/2010/wordprocessingGroup" xmlns:wpi="http://schemas.microsoft.com/office/word/2010/wordprocessingInk" xmlns:wne="http://schemas.microsoft.com/office/word/2006/wordml" xmlns:wps="http://schemas.microsoft.com/office/word/2010/wordprocessingShape" mc:Ignorable="w14 w15 w16se w16cid w16 w16cex w16sdtdh w16du wp14">
+<w:endnotes xmlns:wpc="http://schemas.microsoft.com/office/word/2010/wordprocessingCanvas" xmlns:cx="http://schemas.microsoft.com/office/drawing/2014/chartex" xmlns:cx1="http://schemas.microsoft.com/office/drawing/2015/9/8/chartex" xmlns:cx2="http://schemas.microsoft.com/office/drawing/2015/10/21/chartex" xmlns:cx3="http://schemas.microsoft.com/office/drawing/2016/5/9/chartex" xmlns:cx4="http://schemas.microsoft.com/office/drawing/2016/5/10/chartex" xmlns:cx5="http://schemas.microsoft.com/office/drawing/2016/5/11/chartex" xmlns:cx6="http://schemas.microsoft.com/office/drawing/2016/5/12/chartex" xmlns:cx7="http://schemas.microsoft.com/office/drawing/2016/5/13/chartex" xmlns:cx8="http://schemas.microsoft.com/office/drawing/2016/5/14/chartex" xmlns:mc="http://schemas.openxmlformats.org/markup-compatibility/2006" xmlns:aink="http://schemas.microsoft.com/office/drawing/2016/ink" xmlns:am3d="http://schemas.microsoft.com/office/drawing/2017/model3d" xmlns:o="urn:schemas-microsoft-com:office:office" xmlns:oel="http://schemas.microsoft.com/office/2019/extlst" xmlns:r="http://schemas.openxmlformats.org/officeDocument/2006/relationships" xmlns:m="http://schemas.openxmlformats.org/officeDocument/2006/math" xmlns:v="urn:schemas-microsoft-com:vml" xmlns:wp14="http://schemas.microsoft.com/office/word/2010/wordprocessingDrawing" xmlns:wp="http://schemas.openxmlformats.org/drawingml/2006/wordprocessingDrawing" xmlns:w10="urn:schemas-microsoft-com:office:word" xmlns:w="http://schemas.openxmlformats.org/wordprocessingml/2006/main" xmlns:w14="http://schemas.microsoft.com/office/word/2010/wordml" xmlns:w15="http://schemas.microsoft.com/office/word/2012/wordml" xmlns:w16cex="http://schemas.microsoft.com/office/word/2018/wordml/cex" xmlns:w16cid="http://schemas.microsoft.com/office/word/2016/wordml/cid" xmlns:w16="http://schemas.microsoft.com/office/word/2018/wordml" xmlns:w16sdtdh="http://schemas.microsoft.com/office/word/2020/wordml/sdtdatahash" xmlns:w16se="http://schemas.microsoft.com/office/word/2015/wordml/symex" xmlns:wpg="http://schemas.microsoft.com/office/word/2010/wordprocessingGroup" xmlns:wpi="http://schemas.microsoft.com/office/word/2010/wordprocessingInk" xmlns:wne="http://schemas.microsoft.com/office/word/2006/wordml" xmlns:wps="http://schemas.microsoft.com/office/word/2010/wordprocessingShape" mc:Ignorable="w14 w15 w16se w16cid w16 w16cex w16sdtdh wp14">
   <w:endnote w:type="separator" w:id="-1">
     <w:p>
       <w:pPr>
@@ -7824,7 +7954,7 @@
 </file>
 
 <file path=word/footer1.xml><?xml version="1.0" encoding="utf-8"?>
-<w:ftr xmlns:wpc="http://schemas.microsoft.com/office/word/2010/wordprocessingCanvas" xmlns:cx="http://schemas.microsoft.com/office/drawing/2014/chartex" xmlns:cx1="http://schemas.microsoft.com/office/drawing/2015/9/8/chartex" xmlns:cx2="http://schemas.microsoft.com/office/drawing/2015/10/21/chartex" xmlns:cx3="http://schemas.microsoft.com/office/drawing/2016/5/9/chartex" xmlns:cx4="http://schemas.microsoft.com/office/drawing/2016/5/10/chartex" xmlns:cx5="http://schemas.microsoft.com/office/drawing/2016/5/11/chartex" xmlns:cx6="http://schemas.microsoft.com/office/drawing/2016/5/12/chartex" xmlns:cx7="http://schemas.microsoft.com/office/drawing/2016/5/13/chartex" xmlns:cx8="http://schemas.microsoft.com/office/drawing/2016/5/14/chartex" xmlns:mc="http://schemas.openxmlformats.org/markup-compatibility/2006" xmlns:aink="http://schemas.microsoft.com/office/drawing/2016/ink" xmlns:am3d="http://schemas.microsoft.com/office/drawing/2017/model3d" xmlns:o="urn:schemas-microsoft-com:office:office" xmlns:oel="http://schemas.microsoft.com/office/2019/extlst" xmlns:r="http://schemas.openxmlformats.org/officeDocument/2006/relationships" xmlns:m="http://schemas.openxmlformats.org/officeDocument/2006/math" xmlns:v="urn:schemas-microsoft-com:vml" xmlns:wp14="http://schemas.microsoft.com/office/word/2010/wordprocessingDrawing" xmlns:wp="http://schemas.openxmlformats.org/drawingml/2006/wordprocessingDrawing" xmlns:w10="urn:schemas-microsoft-com:office:word" xmlns:w="http://schemas.openxmlformats.org/wordprocessingml/2006/main" xmlns:w14="http://schemas.microsoft.com/office/word/2010/wordml" xmlns:w15="http://schemas.microsoft.com/office/word/2012/wordml" xmlns:w16cex="http://schemas.microsoft.com/office/word/2018/wordml/cex" xmlns:w16cid="http://schemas.microsoft.com/office/word/2016/wordml/cid" xmlns:w16="http://schemas.microsoft.com/office/word/2018/wordml" xmlns:w16du="http://schemas.microsoft.com/office/word/2023/wordml/word16du" xmlns:w16sdtdh="http://schemas.microsoft.com/office/word/2020/wordml/sdtdatahash" xmlns:w16se="http://schemas.microsoft.com/office/word/2015/wordml/symex" xmlns:wpg="http://schemas.microsoft.com/office/word/2010/wordprocessingGroup" xmlns:wpi="http://schemas.microsoft.com/office/word/2010/wordprocessingInk" xmlns:wne="http://schemas.microsoft.com/office/word/2006/wordml" xmlns:wps="http://schemas.microsoft.com/office/word/2010/wordprocessingShape" mc:Ignorable="w14 w15 w16se w16cid w16 w16cex w16sdtdh w16du wp14">
+<w:ftr xmlns:wpc="http://schemas.microsoft.com/office/word/2010/wordprocessingCanvas" xmlns:cx="http://schemas.microsoft.com/office/drawing/2014/chartex" xmlns:cx1="http://schemas.microsoft.com/office/drawing/2015/9/8/chartex" xmlns:cx2="http://schemas.microsoft.com/office/drawing/2015/10/21/chartex" xmlns:cx3="http://schemas.microsoft.com/office/drawing/2016/5/9/chartex" xmlns:cx4="http://schemas.microsoft.com/office/drawing/2016/5/10/chartex" xmlns:cx5="http://schemas.microsoft.com/office/drawing/2016/5/11/chartex" xmlns:cx6="http://schemas.microsoft.com/office/drawing/2016/5/12/chartex" xmlns:cx7="http://schemas.microsoft.com/office/drawing/2016/5/13/chartex" xmlns:cx8="http://schemas.microsoft.com/office/drawing/2016/5/14/chartex" xmlns:mc="http://schemas.openxmlformats.org/markup-compatibility/2006" xmlns:aink="http://schemas.microsoft.com/office/drawing/2016/ink" xmlns:am3d="http://schemas.microsoft.com/office/drawing/2017/model3d" xmlns:o="urn:schemas-microsoft-com:office:office" xmlns:oel="http://schemas.microsoft.com/office/2019/extlst" xmlns:r="http://schemas.openxmlformats.org/officeDocument/2006/relationships" xmlns:m="http://schemas.openxmlformats.org/officeDocument/2006/math" xmlns:v="urn:schemas-microsoft-com:vml" xmlns:wp14="http://schemas.microsoft.com/office/word/2010/wordprocessingDrawing" xmlns:wp="http://schemas.openxmlformats.org/drawingml/2006/wordprocessingDrawing" xmlns:w10="urn:schemas-microsoft-com:office:word" xmlns:w="http://schemas.openxmlformats.org/wordprocessingml/2006/main" xmlns:w14="http://schemas.microsoft.com/office/word/2010/wordml" xmlns:w15="http://schemas.microsoft.com/office/word/2012/wordml" xmlns:w16cex="http://schemas.microsoft.com/office/word/2018/wordml/cex" xmlns:w16cid="http://schemas.microsoft.com/office/word/2016/wordml/cid" xmlns:w16="http://schemas.microsoft.com/office/word/2018/wordml" xmlns:w16sdtdh="http://schemas.microsoft.com/office/word/2020/wordml/sdtdatahash" xmlns:w16se="http://schemas.microsoft.com/office/word/2015/wordml/symex" xmlns:wpg="http://schemas.microsoft.com/office/word/2010/wordprocessingGroup" xmlns:wpi="http://schemas.microsoft.com/office/word/2010/wordprocessingInk" xmlns:wne="http://schemas.microsoft.com/office/word/2006/wordml" xmlns:wps="http://schemas.microsoft.com/office/word/2010/wordprocessingShape" mc:Ignorable="w14 w15 w16se w16cid w16 w16cex w16sdtdh wp14">
   <w:sdt>
     <w:sdtPr>
       <w:id w:val="1191952565"/>
@@ -7902,7 +8032,7 @@
 </file>
 
 <file path=word/footnotes.xml><?xml version="1.0" encoding="utf-8"?>
-<w:footnotes xmlns:wpc="http://schemas.microsoft.com/office/word/2010/wordprocessingCanvas" xmlns:cx="http://schemas.microsoft.com/office/drawing/2014/chartex" xmlns:cx1="http://schemas.microsoft.com/office/drawing/2015/9/8/chartex" xmlns:cx2="http://schemas.microsoft.com/office/drawing/2015/10/21/chartex" xmlns:cx3="http://schemas.microsoft.com/office/drawing/2016/5/9/chartex" xmlns:cx4="http://schemas.microsoft.com/office/drawing/2016/5/10/chartex" xmlns:cx5="http://schemas.microsoft.com/office/drawing/2016/5/11/chartex" xmlns:cx6="http://schemas.microsoft.com/office/drawing/2016/5/12/chartex" xmlns:cx7="http://schemas.microsoft.com/office/drawing/2016/5/13/chartex" xmlns:cx8="http://schemas.microsoft.com/office/drawing/2016/5/14/chartex" xmlns:mc="http://schemas.openxmlformats.org/markup-compatibility/2006" xmlns:aink="http://schemas.microsoft.com/office/drawing/2016/ink" xmlns:am3d="http://schemas.microsoft.com/office/drawing/2017/model3d" xmlns:o="urn:schemas-microsoft-com:office:office" xmlns:oel="http://schemas.microsoft.com/office/2019/extlst" xmlns:r="http://schemas.openxmlformats.org/officeDocument/2006/relationships" xmlns:m="http://schemas.openxmlformats.org/officeDocument/2006/math" xmlns:v="urn:schemas-microsoft-com:vml" xmlns:wp14="http://schemas.microsoft.com/office/word/2010/wordprocessingDrawing" xmlns:wp="http://schemas.openxmlformats.org/drawingml/2006/wordprocessingDrawing" xmlns:w10="urn:schemas-microsoft-com:office:word" xmlns:w="http://schemas.openxmlformats.org/wordprocessingml/2006/main" xmlns:w14="http://schemas.microsoft.com/office/word/2010/wordml" xmlns:w15="http://schemas.microsoft.com/office/word/2012/wordml" xmlns:w16cex="http://schemas.microsoft.com/office/word/2018/wordml/cex" xmlns:w16cid="http://schemas.microsoft.com/office/word/2016/wordml/cid" xmlns:w16="http://schemas.microsoft.com/office/word/2018/wordml" xmlns:w16du="http://schemas.microsoft.com/office/word/2023/wordml/word16du" xmlns:w16sdtdh="http://schemas.microsoft.com/office/word/2020/wordml/sdtdatahash" xmlns:w16se="http://schemas.microsoft.com/office/word/2015/wordml/symex" xmlns:wpg="http://schemas.microsoft.com/office/word/2010/wordprocessingGroup" xmlns:wpi="http://schemas.microsoft.com/office/word/2010/wordprocessingInk" xmlns:wne="http://schemas.microsoft.com/office/word/2006/wordml" xmlns:wps="http://schemas.microsoft.com/office/word/2010/wordprocessingShape" mc:Ignorable="w14 w15 w16se w16cid w16 w16cex w16sdtdh w16du wp14">
+<w:footnotes xmlns:wpc="http://schemas.microsoft.com/office/word/2010/wordprocessingCanvas" xmlns:cx="http://schemas.microsoft.com/office/drawing/2014/chartex" xmlns:cx1="http://schemas.microsoft.com/office/drawing/2015/9/8/chartex" xmlns:cx2="http://schemas.microsoft.com/office/drawing/2015/10/21/chartex" xmlns:cx3="http://schemas.microsoft.com/office/drawing/2016/5/9/chartex" xmlns:cx4="http://schemas.microsoft.com/office/drawing/2016/5/10/chartex" xmlns:cx5="http://schemas.microsoft.com/office/drawing/2016/5/11/chartex" xmlns:cx6="http://schemas.microsoft.com/office/drawing/2016/5/12/chartex" xmlns:cx7="http://schemas.microsoft.com/office/drawing/2016/5/13/chartex" xmlns:cx8="http://schemas.microsoft.com/office/drawing/2016/5/14/chartex" xmlns:mc="http://schemas.openxmlformats.org/markup-compatibility/2006" xmlns:aink="http://schemas.microsoft.com/office/drawing/2016/ink" xmlns:am3d="http://schemas.microsoft.com/office/drawing/2017/model3d" xmlns:o="urn:schemas-microsoft-com:office:office" xmlns:oel="http://schemas.microsoft.com/office/2019/extlst" xmlns:r="http://schemas.openxmlformats.org/officeDocument/2006/relationships" xmlns:m="http://schemas.openxmlformats.org/officeDocument/2006/math" xmlns:v="urn:schemas-microsoft-com:vml" xmlns:wp14="http://schemas.microsoft.com/office/word/2010/wordprocessingDrawing" xmlns:wp="http://schemas.openxmlformats.org/drawingml/2006/wordprocessingDrawing" xmlns:w10="urn:schemas-microsoft-com:office:word" xmlns:w="http://schemas.openxmlformats.org/wordprocessingml/2006/main" xmlns:w14="http://schemas.microsoft.com/office/word/2010/wordml" xmlns:w15="http://schemas.microsoft.com/office/word/2012/wordml" xmlns:w16cex="http://schemas.microsoft.com/office/word/2018/wordml/cex" xmlns:w16cid="http://schemas.microsoft.com/office/word/2016/wordml/cid" xmlns:w16="http://schemas.microsoft.com/office/word/2018/wordml" xmlns:w16sdtdh="http://schemas.microsoft.com/office/word/2020/wordml/sdtdatahash" xmlns:w16se="http://schemas.microsoft.com/office/word/2015/wordml/symex" xmlns:wpg="http://schemas.microsoft.com/office/word/2010/wordprocessingGroup" xmlns:wpi="http://schemas.microsoft.com/office/word/2010/wordprocessingInk" xmlns:wne="http://schemas.microsoft.com/office/word/2006/wordml" xmlns:wps="http://schemas.microsoft.com/office/word/2010/wordprocessingShape" mc:Ignorable="w14 w15 w16se w16cid w16 w16cex w16sdtdh wp14">
   <w:footnote w:type="separator" w:id="-1">
     <w:p>
       <w:pPr>
@@ -7934,7 +8064,7 @@
 </file>
 
 <file path=word/numbering.xml><?xml version="1.0" encoding="utf-8"?>
-<w:numbering xmlns:wpc="http://schemas.microsoft.com/office/word/2010/wordprocessingCanvas" xmlns:cx="http://schemas.microsoft.com/office/drawing/2014/chartex" xmlns:cx1="http://schemas.microsoft.com/office/drawing/2015/9/8/chartex" xmlns:cx2="http://schemas.microsoft.com/office/drawing/2015/10/21/chartex" xmlns:cx3="http://schemas.microsoft.com/office/drawing/2016/5/9/chartex" xmlns:cx4="http://schemas.microsoft.com/office/drawing/2016/5/10/chartex" xmlns:cx5="http://schemas.microsoft.com/office/drawing/2016/5/11/chartex" xmlns:cx6="http://schemas.microsoft.com/office/drawing/2016/5/12/chartex" xmlns:cx7="http://schemas.microsoft.com/office/drawing/2016/5/13/chartex" xmlns:cx8="http://schemas.microsoft.com/office/drawing/2016/5/14/chartex" xmlns:mc="http://schemas.openxmlformats.org/markup-compatibility/2006" xmlns:aink="http://schemas.microsoft.com/office/drawing/2016/ink" xmlns:am3d="http://schemas.microsoft.com/office/drawing/2017/model3d" xmlns:o="urn:schemas-microsoft-com:office:office" xmlns:oel="http://schemas.microsoft.com/office/2019/extlst" xmlns:r="http://schemas.openxmlformats.org/officeDocument/2006/relationships" xmlns:m="http://schemas.openxmlformats.org/officeDocument/2006/math" xmlns:v="urn:schemas-microsoft-com:vml" xmlns:wp14="http://schemas.microsoft.com/office/word/2010/wordprocessingDrawing" xmlns:wp="http://schemas.openxmlformats.org/drawingml/2006/wordprocessingDrawing" xmlns:w10="urn:schemas-microsoft-com:office:word" xmlns:w="http://schemas.openxmlformats.org/wordprocessingml/2006/main" xmlns:w14="http://schemas.microsoft.com/office/word/2010/wordml" xmlns:w15="http://schemas.microsoft.com/office/word/2012/wordml" xmlns:w16cex="http://schemas.microsoft.com/office/word/2018/wordml/cex" xmlns:w16cid="http://schemas.microsoft.com/office/word/2016/wordml/cid" xmlns:w16="http://schemas.microsoft.com/office/word/2018/wordml" xmlns:w16du="http://schemas.microsoft.com/office/word/2023/wordml/word16du" xmlns:w16sdtdh="http://schemas.microsoft.com/office/word/2020/wordml/sdtdatahash" xmlns:w16se="http://schemas.microsoft.com/office/word/2015/wordml/symex" xmlns:wpg="http://schemas.microsoft.com/office/word/2010/wordprocessingGroup" xmlns:wpi="http://schemas.microsoft.com/office/word/2010/wordprocessingInk" xmlns:wne="http://schemas.microsoft.com/office/word/2006/wordml" xmlns:wps="http://schemas.microsoft.com/office/word/2010/wordprocessingShape" mc:Ignorable="w14 w15 w16se w16cid w16 w16cex w16sdtdh w16du wp14">
+<w:numbering xmlns:wpc="http://schemas.microsoft.com/office/word/2010/wordprocessingCanvas" xmlns:cx="http://schemas.microsoft.com/office/drawing/2014/chartex" xmlns:cx1="http://schemas.microsoft.com/office/drawing/2015/9/8/chartex" xmlns:cx2="http://schemas.microsoft.com/office/drawing/2015/10/21/chartex" xmlns:cx3="http://schemas.microsoft.com/office/drawing/2016/5/9/chartex" xmlns:cx4="http://schemas.microsoft.com/office/drawing/2016/5/10/chartex" xmlns:cx5="http://schemas.microsoft.com/office/drawing/2016/5/11/chartex" xmlns:cx6="http://schemas.microsoft.com/office/drawing/2016/5/12/chartex" xmlns:cx7="http://schemas.microsoft.com/office/drawing/2016/5/13/chartex" xmlns:cx8="http://schemas.microsoft.com/office/drawing/2016/5/14/chartex" xmlns:mc="http://schemas.openxmlformats.org/markup-compatibility/2006" xmlns:aink="http://schemas.microsoft.com/office/drawing/2016/ink" xmlns:am3d="http://schemas.microsoft.com/office/drawing/2017/model3d" xmlns:o="urn:schemas-microsoft-com:office:office" xmlns:oel="http://schemas.microsoft.com/office/2019/extlst" xmlns:r="http://schemas.openxmlformats.org/officeDocument/2006/relationships" xmlns:m="http://schemas.openxmlformats.org/officeDocument/2006/math" xmlns:v="urn:schemas-microsoft-com:vml" xmlns:wp14="http://schemas.microsoft.com/office/word/2010/wordprocessingDrawing" xmlns:wp="http://schemas.openxmlformats.org/drawingml/2006/wordprocessingDrawing" xmlns:w10="urn:schemas-microsoft-com:office:word" xmlns:w="http://schemas.openxmlformats.org/wordprocessingml/2006/main" xmlns:w14="http://schemas.microsoft.com/office/word/2010/wordml" xmlns:w15="http://schemas.microsoft.com/office/word/2012/wordml" xmlns:w16cex="http://schemas.microsoft.com/office/word/2018/wordml/cex" xmlns:w16cid="http://schemas.microsoft.com/office/word/2016/wordml/cid" xmlns:w16="http://schemas.microsoft.com/office/word/2018/wordml" xmlns:w16sdtdh="http://schemas.microsoft.com/office/word/2020/wordml/sdtdatahash" xmlns:w16se="http://schemas.microsoft.com/office/word/2015/wordml/symex" xmlns:wpg="http://schemas.microsoft.com/office/word/2010/wordprocessingGroup" xmlns:wpi="http://schemas.microsoft.com/office/word/2010/wordprocessingInk" xmlns:wne="http://schemas.microsoft.com/office/word/2006/wordml" xmlns:wps="http://schemas.microsoft.com/office/word/2010/wordprocessingShape" mc:Ignorable="w14 w15 w16se w16cid w16 w16cex w16sdtdh wp14">
   <w:abstractNum w:abstractNumId="0" w15:restartNumberingAfterBreak="0">
     <w:nsid w:val="011B279B"/>
     <w:multiLevelType w:val="hybridMultilevel"/>
@@ -12952,7 +13082,7 @@
 </file>
 
 <file path=word/styles.xml><?xml version="1.0" encoding="utf-8"?>
-<w:styles xmlns:mc="http://schemas.openxmlformats.org/markup-compatibility/2006" xmlns:r="http://schemas.openxmlformats.org/officeDocument/2006/relationships" xmlns:w="http://schemas.openxmlformats.org/wordprocessingml/2006/main" xmlns:w14="http://schemas.microsoft.com/office/word/2010/wordml" xmlns:w15="http://schemas.microsoft.com/office/word/2012/wordml" xmlns:w16cex="http://schemas.microsoft.com/office/word/2018/wordml/cex" xmlns:w16cid="http://schemas.microsoft.com/office/word/2016/wordml/cid" xmlns:w16="http://schemas.microsoft.com/office/word/2018/wordml" xmlns:w16du="http://schemas.microsoft.com/office/word/2023/wordml/word16du" xmlns:w16sdtdh="http://schemas.microsoft.com/office/word/2020/wordml/sdtdatahash" xmlns:w16se="http://schemas.microsoft.com/office/word/2015/wordml/symex" mc:Ignorable="w14 w15 w16se w16cid w16 w16cex w16sdtdh w16du">
+<w:styles xmlns:mc="http://schemas.openxmlformats.org/markup-compatibility/2006" xmlns:r="http://schemas.openxmlformats.org/officeDocument/2006/relationships" xmlns:w="http://schemas.openxmlformats.org/wordprocessingml/2006/main" xmlns:w14="http://schemas.microsoft.com/office/word/2010/wordml" xmlns:w15="http://schemas.microsoft.com/office/word/2012/wordml" xmlns:w16cex="http://schemas.microsoft.com/office/word/2018/wordml/cex" xmlns:w16cid="http://schemas.microsoft.com/office/word/2016/wordml/cid" xmlns:w16="http://schemas.microsoft.com/office/word/2018/wordml" xmlns:w16sdtdh="http://schemas.microsoft.com/office/word/2020/wordml/sdtdatahash" xmlns:w16se="http://schemas.microsoft.com/office/word/2015/wordml/symex" mc:Ignorable="w14 w15 w16se w16cid w16 w16cex w16sdtdh">
   <w:docDefaults>
     <w:rPrDefault>
       <w:rPr>
@@ -14046,19 +14176,6 @@
 </file>
 
 <file path=customXml/item3.xml><?xml version="1.0" encoding="utf-8"?>
-<b:Sources xmlns:b="http://schemas.openxmlformats.org/officeDocument/2006/bibliography" xmlns="http://schemas.openxmlformats.org/officeDocument/2006/bibliography" SelectedStyle="\APASixthEditionOfficeOnline.xsl" StyleName="APA" Version="6"/>
-</file>
-
-<file path=customXml/item4.xml><?xml version="1.0" encoding="utf-8"?>
-<?mso-contentType ?>
-<FormTemplates xmlns="http://schemas.microsoft.com/sharepoint/v3/contenttype/forms">
-  <Display>DocumentLibraryForm</Display>
-  <Edit>DocumentLibraryForm</Edit>
-  <New>DocumentLibraryForm</New>
-</FormTemplates>
-</file>
-
-<file path=customXml/item5.xml><?xml version="1.0" encoding="utf-8"?>
 <ct:contentTypeSchema xmlns:ct="http://schemas.microsoft.com/office/2006/metadata/contentType" xmlns:ma="http://schemas.microsoft.com/office/2006/metadata/properties/metaAttributes" ct:_="" ma:_="" ma:contentTypeName="Document" ma:contentTypeID="0x01010028A952F4EF55314D9AABFE0875851F28" ma:contentTypeVersion="12" ma:contentTypeDescription="Create a new document." ma:contentTypeScope="" ma:versionID="4d8213452354e1ee40dd78b36d6a3579">
   <xsd:schema xmlns:xsd="http://www.w3.org/2001/XMLSchema" xmlns:xs="http://www.w3.org/2001/XMLSchema" xmlns:p="http://schemas.microsoft.com/office/2006/metadata/properties" xmlns:ns2="53874e6b-30b7-41f7-a222-5c6baee03bd1" xmlns:ns3="bc176970-9077-4d4c-8038-6e63240bb090" targetNamespace="http://schemas.microsoft.com/office/2006/metadata/properties" ma:root="true" ma:fieldsID="faf26a89485010c35eb2885cb5a7b8c3" ns2:_="" ns3:_="">
     <xsd:import namespace="53874e6b-30b7-41f7-a222-5c6baee03bd1"/>
@@ -14259,6 +14376,19 @@
 </ct:contentTypeSchema>
 </file>
 
+<file path=customXml/item4.xml><?xml version="1.0" encoding="utf-8"?>
+<?mso-contentType ?>
+<FormTemplates xmlns="http://schemas.microsoft.com/sharepoint/v3/contenttype/forms">
+  <Display>DocumentLibraryForm</Display>
+  <Edit>DocumentLibraryForm</Edit>
+  <New>DocumentLibraryForm</New>
+</FormTemplates>
+</file>
+
+<file path=customXml/item5.xml><?xml version="1.0" encoding="utf-8"?>
+<b:Sources xmlns:b="http://schemas.openxmlformats.org/officeDocument/2006/bibliography" xmlns="http://schemas.openxmlformats.org/officeDocument/2006/bibliography" SelectedStyle="\APASixthEditionOfficeOnline.xsl" StyleName="APA" Version="6"/>
+</file>
+
 <file path=customXml/itemProps1.xml><?xml version="1.0" encoding="utf-8"?>
 <ds:datastoreItem xmlns:ds="http://schemas.openxmlformats.org/officeDocument/2006/customXml" ds:itemID="{55AF091B-3C7A-41E3-B477-F2FDAA23CFDA}">
   <ds:schemaRefs>
@@ -14279,22 +14409,6 @@
 </file>
 
 <file path=customXml/itemProps3.xml><?xml version="1.0" encoding="utf-8"?>
-<ds:datastoreItem xmlns:ds="http://schemas.openxmlformats.org/officeDocument/2006/customXml" ds:itemID="{14F18E7F-E1CC-4A0A-9DC8-3A8A6BEF2EAB}">
-  <ds:schemaRefs>
-    <ds:schemaRef ds:uri="http://schemas.openxmlformats.org/officeDocument/2006/bibliography"/>
-  </ds:schemaRefs>
-</ds:datastoreItem>
-</file>
-
-<file path=customXml/itemProps4.xml><?xml version="1.0" encoding="utf-8"?>
-<ds:datastoreItem xmlns:ds="http://schemas.openxmlformats.org/officeDocument/2006/customXml" ds:itemID="{EAC3A834-AB92-4E49-8FCA-5321425E6CC2}">
-  <ds:schemaRefs>
-    <ds:schemaRef ds:uri="http://schemas.microsoft.com/sharepoint/v3/contenttype/forms"/>
-  </ds:schemaRefs>
-</ds:datastoreItem>
-</file>
-
-<file path=customXml/itemProps5.xml><?xml version="1.0" encoding="utf-8"?>
 <ds:datastoreItem xmlns:ds="http://schemas.openxmlformats.org/officeDocument/2006/customXml" ds:itemID="{4282869F-3C14-46F0-948A-EE04AA6D85D3}">
   <ds:schemaRefs>
     <ds:schemaRef ds:uri="http://schemas.microsoft.com/office/2006/metadata/contentType"/>
@@ -14311,4 +14425,20 @@
     <ds:schemaRef ds:uri="http://schemas.microsoft.com/internal/obd"/>
   </ds:schemaRefs>
 </ds:datastoreItem>
+</file>
+
+<file path=customXml/itemProps4.xml><?xml version="1.0" encoding="utf-8"?>
+<ds:datastoreItem xmlns:ds="http://schemas.openxmlformats.org/officeDocument/2006/customXml" ds:itemID="{EAC3A834-AB92-4E49-8FCA-5321425E6CC2}">
+  <ds:schemaRefs>
+    <ds:schemaRef ds:uri="http://schemas.microsoft.com/sharepoint/v3/contenttype/forms"/>
+  </ds:schemaRefs>
+</ds:datastoreItem>
+</file>
+
+<file path=customXml/itemProps5.xml><?xml version="1.0" encoding="utf-8"?>
+<ds:datastoreItem xmlns:ds="http://schemas.openxmlformats.org/officeDocument/2006/customXml" ds:itemID="{14F18E7F-E1CC-4A0A-9DC8-3A8A6BEF2EAB}">
+  <ds:schemaRefs>
+    <ds:schemaRef ds:uri="http://schemas.openxmlformats.org/officeDocument/2006/bibliography"/>
+  </ds:schemaRefs>
+</ds:datastoreItem>
 </file>
</xml_diff>